<commit_message>
Changes on exercise document for ER Diagrams
</commit_message>
<xml_diff>
--- a/Courses/Software-Sciences/Module-3-Databases-New/08-Relationships-and-ER-Diagrams/07-Relationships-ER-Diagrams-Exercise.docx
+++ b/Courses/Software-Sciences/Module-3-Databases-New/08-Relationships-and-ER-Diagrams/07-Relationships-ER-Diagrams-Exercise.docx
@@ -706,14 +706,29 @@
         <w:rPr>
           <w:b/>
           <w:noProof/>
+          <w:lang w:val="bg-BG"/>
         </w:rPr>
         <w:t xml:space="preserve"> </w:t>
       </w:r>
       <w:r>
         <w:rPr>
           <w:noProof/>
-        </w:rPr>
-        <w:t>(AlbumId (</w:t>
+          <w:lang w:val="bg-BG"/>
+        </w:rPr>
+        <w:t>(</w:t>
+      </w:r>
+      <w:r>
+        <w:rPr>
+          <w:noProof/>
+        </w:rPr>
+        <w:t>AlbumId</w:t>
+      </w:r>
+      <w:r>
+        <w:rPr>
+          <w:noProof/>
+          <w:lang w:val="bg-BG"/>
+        </w:rPr>
+        <w:t xml:space="preserve"> (</w:t>
       </w:r>
       <w:r>
         <w:rPr>
@@ -725,6 +740,7 @@
       <w:r>
         <w:rPr>
           <w:noProof/>
+          <w:lang w:val="bg-BG"/>
         </w:rPr>
         <w:t xml:space="preserve">, </w:t>
       </w:r>
@@ -738,6 +754,7 @@
       <w:r>
         <w:rPr>
           <w:noProof/>
+          <w:lang w:val="bg-BG"/>
         </w:rPr>
         <w:t xml:space="preserve"> – </w:t>
       </w:r>
@@ -758,6 +775,7 @@
       <w:r>
         <w:rPr>
           <w:noProof/>
+          <w:lang w:val="bg-BG"/>
         </w:rPr>
         <w:t>.</w:t>
       </w:r>
@@ -771,8 +789,22 @@
       <w:r>
         <w:rPr>
           <w:noProof/>
-        </w:rPr>
-        <w:t>), GenreId (</w:t>
+          <w:lang w:val="bg-BG"/>
+        </w:rPr>
+        <w:t xml:space="preserve">), </w:t>
+      </w:r>
+      <w:r>
+        <w:rPr>
+          <w:noProof/>
+        </w:rPr>
+        <w:t>GenreId</w:t>
+      </w:r>
+      <w:r>
+        <w:rPr>
+          <w:noProof/>
+          <w:lang w:val="bg-BG"/>
+        </w:rPr>
+        <w:t xml:space="preserve"> (</w:t>
       </w:r>
       <w:r>
         <w:rPr>
@@ -784,6 +816,7 @@
       <w:r>
         <w:rPr>
           <w:noProof/>
+          <w:lang w:val="bg-BG"/>
         </w:rPr>
         <w:t xml:space="preserve">, </w:t>
       </w:r>
@@ -797,6 +830,7 @@
       <w:r>
         <w:rPr>
           <w:noProof/>
+          <w:lang w:val="bg-BG"/>
         </w:rPr>
         <w:t xml:space="preserve"> – </w:t>
       </w:r>
@@ -817,6 +851,7 @@
       <w:r>
         <w:rPr>
           <w:noProof/>
+          <w:lang w:val="bg-BG"/>
         </w:rPr>
         <w:t>.</w:t>
       </w:r>
@@ -830,6 +865,7 @@
       <w:r>
         <w:rPr>
           <w:noProof/>
+          <w:lang w:val="bg-BG"/>
         </w:rPr>
         <w:t>))</w:t>
       </w:r>
@@ -837,6 +873,9 @@
     <w:p>
       <w:pPr>
         <w:spacing w:after="0"/>
+        <w:rPr>
+          <w:lang w:val="ru-RU"/>
+        </w:rPr>
       </w:pPr>
       <w:r>
         <w:rPr>
@@ -857,12 +896,35 @@
           <w:b/>
           <w:bCs/>
         </w:rPr>
-        <w:t xml:space="preserve">E/R </w:t>
+        <w:t>E</w:t>
       </w:r>
       <w:r>
         <w:rPr>
           <w:b/>
           <w:bCs/>
+          <w:lang w:val="ru-RU"/>
+        </w:rPr>
+        <w:t>/</w:t>
+      </w:r>
+      <w:r>
+        <w:rPr>
+          <w:b/>
+          <w:bCs/>
+        </w:rPr>
+        <w:t>R</w:t>
+      </w:r>
+      <w:r>
+        <w:rPr>
+          <w:b/>
+          <w:bCs/>
+          <w:lang w:val="ru-RU"/>
+        </w:rPr>
+        <w:t xml:space="preserve"> </w:t>
+      </w:r>
+      <w:r>
+        <w:rPr>
+          <w:b/>
+          <w:bCs/>
           <w:lang w:val="bg-BG"/>
         </w:rPr>
         <w:t>диаграма</w:t>
@@ -874,7 +936,40 @@
         <w:t xml:space="preserve"> в </w:t>
       </w:r>
       <w:r>
-        <w:t>SQL Server Management Studio:</w:t>
+        <w:t>SQL</w:t>
+      </w:r>
+      <w:r>
+        <w:rPr>
+          <w:lang w:val="ru-RU"/>
+        </w:rPr>
+        <w:t xml:space="preserve"> </w:t>
+      </w:r>
+      <w:r>
+        <w:t>Server</w:t>
+      </w:r>
+      <w:r>
+        <w:rPr>
+          <w:lang w:val="ru-RU"/>
+        </w:rPr>
+        <w:t xml:space="preserve"> </w:t>
+      </w:r>
+      <w:r>
+        <w:t>Management</w:t>
+      </w:r>
+      <w:r>
+        <w:rPr>
+          <w:lang w:val="ru-RU"/>
+        </w:rPr>
+        <w:t xml:space="preserve"> </w:t>
+      </w:r>
+      <w:r>
+        <w:t>Studio</w:t>
+      </w:r>
+      <w:r>
+        <w:rPr>
+          <w:lang w:val="ru-RU"/>
+        </w:rPr>
+        <w:t>:</w:t>
       </w:r>
     </w:p>
     <w:p>
@@ -947,6 +1042,9 @@
         <w:t>Създайте първата таблица</w:t>
       </w:r>
       <w:r>
+        <w:rPr>
+          <w:lang w:val="ru-RU"/>
+        </w:rPr>
         <w:t xml:space="preserve"> </w:t>
       </w:r>
       <w:r>
@@ -977,6 +1075,7 @@
       <w:r>
         <w:rPr>
           <w:b/>
+          <w:lang w:val="ru-RU"/>
         </w:rPr>
         <w:t>-</w:t>
       </w:r>
@@ -994,6 +1093,9 @@
         <w:t xml:space="preserve"> за всяка колона</w:t>
       </w:r>
       <w:r>
+        <w:rPr>
+          <w:lang w:val="ru-RU"/>
+        </w:rPr>
         <w:t xml:space="preserve">. </w:t>
       </w:r>
       <w:r>
@@ -1010,6 +1112,9 @@
         <w:t xml:space="preserve"> за всяка таблица</w:t>
       </w:r>
       <w:r>
+        <w:rPr>
+          <w:lang w:val="ru-RU"/>
+        </w:rPr>
         <w:t>.</w:t>
       </w:r>
       <w:r>
@@ -1026,6 +1131,9 @@
         <w:t>Identity</w:t>
       </w:r>
       <w:r>
+        <w:rPr>
+          <w:lang w:val="ru-RU"/>
+        </w:rPr>
         <w:t xml:space="preserve"> </w:t>
       </w:r>
       <w:r>
@@ -1045,9 +1153,27 @@
           <w:b/>
           <w:bCs/>
         </w:rPr>
-        <w:t>auto-increment</w:t>
-      </w:r>
-      <w:r>
+        <w:t>auto</w:t>
+      </w:r>
+      <w:r>
+        <w:rPr>
+          <w:b/>
+          <w:bCs/>
+          <w:lang w:val="ru-RU"/>
+        </w:rPr>
+        <w:t>-</w:t>
+      </w:r>
+      <w:r>
+        <w:rPr>
+          <w:b/>
+          <w:bCs/>
+        </w:rPr>
+        <w:t>increment</w:t>
+      </w:r>
+      <w:r>
+        <w:rPr>
+          <w:lang w:val="ru-RU"/>
+        </w:rPr>
         <w:t xml:space="preserve"> </w:t>
       </w:r>
       <w:r>
@@ -1302,6 +1428,9 @@
         <w:t>Уверете се</w:t>
       </w:r>
       <w:r>
+        <w:rPr>
+          <w:lang w:val="ru-RU"/>
+        </w:rPr>
         <w:t xml:space="preserve">, </w:t>
       </w:r>
       <w:r>
@@ -1311,6 +1440,9 @@
         <w:t>че колоните</w:t>
       </w:r>
       <w:r>
+        <w:rPr>
+          <w:lang w:val="ru-RU"/>
+        </w:rPr>
         <w:t xml:space="preserve">, </w:t>
       </w:r>
       <w:r>
@@ -1320,6 +1452,9 @@
         <w:t xml:space="preserve">които присъстват в </w:t>
       </w:r>
       <w:r>
+        <w:rPr>
+          <w:lang w:val="ru-RU"/>
+        </w:rPr>
         <w:t xml:space="preserve">2 </w:t>
       </w:r>
       <w:r>
@@ -1329,6 +1464,9 @@
         <w:t>таблици</w:t>
       </w:r>
       <w:r>
+        <w:rPr>
+          <w:lang w:val="ru-RU"/>
+        </w:rPr>
         <w:t xml:space="preserve">, </w:t>
       </w:r>
       <w:r>
@@ -1345,6 +1483,9 @@
         <w:t>един и същи тип данни</w:t>
       </w:r>
       <w:r>
+        <w:rPr>
+          <w:lang w:val="ru-RU"/>
+        </w:rPr>
         <w:t xml:space="preserve">. </w:t>
       </w:r>
       <w:r>
@@ -1390,6 +1531,9 @@
         <w:t>не</w:t>
       </w:r>
       <w:r>
+        <w:rPr>
+          <w:lang w:val="ru-RU"/>
+        </w:rPr>
         <w:t xml:space="preserve"> </w:t>
       </w:r>
       <w:r>
@@ -1421,6 +1565,9 @@
         <w:t>NULL</w:t>
       </w:r>
       <w:r>
+        <w:rPr>
+          <w:lang w:val="ru-RU"/>
+        </w:rPr>
         <w:t xml:space="preserve"> </w:t>
       </w:r>
       <w:r>
@@ -1430,6 +1577,9 @@
         <w:t>или</w:t>
       </w:r>
       <w:r>
+        <w:rPr>
+          <w:lang w:val="ru-RU"/>
+        </w:rPr>
         <w:t xml:space="preserve"> </w:t>
       </w:r>
       <w:r>
@@ -1441,6 +1591,9 @@
         <w:t>NOT</w:t>
       </w:r>
       <w:r>
+        <w:rPr>
+          <w:lang w:val="ru-RU"/>
+        </w:rPr>
         <w:t xml:space="preserve"> </w:t>
       </w:r>
       <w:r>
@@ -1452,15 +1605,18 @@
         <w:t>NULL</w:t>
       </w:r>
       <w:r>
-        <w:t>)</w:t>
-      </w:r>
-      <w:r>
-        <w:t>.</w:t>
+        <w:rPr>
+          <w:lang w:val="ru-RU"/>
+        </w:rPr>
+        <w:t>).</w:t>
       </w:r>
     </w:p>
     <w:p>
       <w:pPr>
         <w:spacing w:after="0"/>
+        <w:rPr>
+          <w:lang w:val="bg-BG"/>
+        </w:rPr>
       </w:pPr>
       <w:r>
         <w:rPr>
@@ -1480,12 +1636,20 @@
           <w:b/>
           <w:bCs/>
         </w:rPr>
-        <w:t xml:space="preserve">oreign </w:t>
+        <w:t>oreign</w:t>
       </w:r>
       <w:r>
         <w:rPr>
           <w:b/>
           <w:bCs/>
+          <w:lang w:val="bg-BG"/>
+        </w:rPr>
+        <w:t xml:space="preserve"> </w:t>
+      </w:r>
+      <w:r>
+        <w:rPr>
+          <w:b/>
+          <w:bCs/>
         </w:rPr>
         <w:t>K</w:t>
       </w:r>
@@ -1494,7 +1658,7 @@
           <w:b/>
           <w:bCs/>
         </w:rPr>
-        <w:t xml:space="preserve">ey </w:t>
+        <w:t>ey</w:t>
       </w:r>
       <w:r>
         <w:rPr>
@@ -1502,6 +1666,14 @@
           <w:bCs/>
           <w:lang w:val="bg-BG"/>
         </w:rPr>
+        <w:t xml:space="preserve"> </w:t>
+      </w:r>
+      <w:r>
+        <w:rPr>
+          <w:b/>
+          <w:bCs/>
+          <w:lang w:val="bg-BG"/>
+        </w:rPr>
         <w:t>връзка</w:t>
       </w:r>
       <w:r>
@@ -1517,6 +1689,9 @@
         <w:t>ArtistId</w:t>
       </w:r>
       <w:r>
+        <w:rPr>
+          <w:lang w:val="bg-BG"/>
+        </w:rPr>
         <w:t xml:space="preserve"> </w:t>
       </w:r>
       <w:r>
@@ -1532,6 +1707,9 @@
         <w:t>Albums</w:t>
       </w:r>
       <w:r>
+        <w:rPr>
+          <w:lang w:val="bg-BG"/>
+        </w:rPr>
         <w:t xml:space="preserve"> </w:t>
       </w:r>
       <w:r>
@@ -1547,6 +1725,9 @@
         <w:t>Astists</w:t>
       </w:r>
       <w:r>
+        <w:rPr>
+          <w:lang w:val="bg-BG"/>
+        </w:rPr>
         <w:t>:</w:t>
       </w:r>
     </w:p>
@@ -1660,6 +1841,9 @@
     <w:p>
       <w:pPr>
         <w:spacing w:after="0"/>
+        <w:rPr>
+          <w:lang w:val="ru-RU"/>
+        </w:rPr>
       </w:pPr>
       <w:r>
         <w:rPr>
@@ -1674,6 +1858,9 @@
         <w:jc w:val="center"/>
       </w:pPr>
       <w:r>
+        <w:rPr>
+          <w:noProof/>
+        </w:rPr>
         <w:drawing>
           <wp:inline distT="0" distB="0" distL="0" distR="0" wp14:anchorId="568CF85C" wp14:editId="0D41844E">
             <wp:extent cx="6626225" cy="4074795"/>
@@ -1721,6 +1908,9 @@
     <w:p>
       <w:pPr>
         <w:spacing w:after="0"/>
+        <w:rPr>
+          <w:lang w:val="ru-RU"/>
+        </w:rPr>
       </w:pPr>
       <w:r>
         <w:rPr>
@@ -1731,6 +1921,7 @@
       <w:r>
         <w:rPr>
           <w:b/>
+          <w:lang w:val="ru-RU"/>
         </w:rPr>
         <w:t xml:space="preserve">3 </w:t>
       </w:r>
@@ -1742,44 +1933,24 @@
         <w:t>записа</w:t>
       </w:r>
       <w:r>
+        <w:rPr>
+          <w:lang w:val="ru-RU"/>
+        </w:rPr>
         <w:t>:</w:t>
       </w:r>
     </w:p>
     <w:p>
       <w:pPr>
         <w:spacing w:after="0"/>
-      </w:pPr>
-      <w:proofErr w:type="spellStart"/>
-      <w:r>
-        <w:t>Вмъкване</w:t>
-      </w:r>
-      <w:proofErr w:type="spellEnd"/>
-      <w:r>
-        <w:t xml:space="preserve"> </w:t>
-      </w:r>
-      <w:proofErr w:type="spellStart"/>
-      <w:r>
-        <w:t>на</w:t>
-      </w:r>
-      <w:proofErr w:type="spellEnd"/>
-      <w:r>
-        <w:t xml:space="preserve"> </w:t>
-      </w:r>
-      <w:proofErr w:type="spellStart"/>
-      <w:r>
-        <w:t>записи</w:t>
-      </w:r>
-      <w:proofErr w:type="spellEnd"/>
-      <w:r>
-        <w:t xml:space="preserve"> в </w:t>
-      </w:r>
-      <w:proofErr w:type="spellStart"/>
-      <w:r>
-        <w:t>таблица</w:t>
-      </w:r>
-      <w:proofErr w:type="spellEnd"/>
-      <w:r>
-        <w:t xml:space="preserve"> "</w:t>
+        <w:rPr>
+          <w:lang w:val="ru-RU"/>
+        </w:rPr>
+      </w:pPr>
+      <w:r>
+        <w:rPr>
+          <w:lang w:val="ru-RU"/>
+        </w:rPr>
+        <w:t>Вмъкване на записи в таблица "</w:t>
       </w:r>
       <w:r>
         <w:rPr>
@@ -1790,10 +1961,10 @@
         <w:t>Artists</w:t>
       </w:r>
       <w:r>
-        <w:t>"</w:t>
-      </w:r>
-      <w:r>
-        <w:t>:</w:t>
+        <w:rPr>
+          <w:lang w:val="ru-RU"/>
+        </w:rPr>
+        <w:t>":</w:t>
       </w:r>
     </w:p>
     <w:p>
@@ -1802,6 +1973,9 @@
         <w:jc w:val="center"/>
       </w:pPr>
       <w:r>
+        <w:rPr>
+          <w:noProof/>
+        </w:rPr>
         <w:drawing>
           <wp:inline distT="0" distB="0" distL="0" distR="0" wp14:anchorId="777A40A2" wp14:editId="0588B3F6">
             <wp:extent cx="5811061" cy="1181265"/>
@@ -1849,38 +2023,15 @@
     <w:p>
       <w:pPr>
         <w:spacing w:after="0"/>
-      </w:pPr>
-      <w:proofErr w:type="spellStart"/>
-      <w:r>
-        <w:t>Вмъкване</w:t>
-      </w:r>
-      <w:proofErr w:type="spellEnd"/>
-      <w:r>
-        <w:t xml:space="preserve"> </w:t>
-      </w:r>
-      <w:proofErr w:type="spellStart"/>
-      <w:r>
-        <w:t>на</w:t>
-      </w:r>
-      <w:proofErr w:type="spellEnd"/>
-      <w:r>
-        <w:t xml:space="preserve"> </w:t>
-      </w:r>
-      <w:proofErr w:type="spellStart"/>
-      <w:r>
-        <w:t>записи</w:t>
-      </w:r>
-      <w:proofErr w:type="spellEnd"/>
-      <w:r>
-        <w:t xml:space="preserve"> в </w:t>
-      </w:r>
-      <w:proofErr w:type="spellStart"/>
-      <w:r>
-        <w:t>таблица</w:t>
-      </w:r>
-      <w:proofErr w:type="spellEnd"/>
-      <w:r>
-        <w:t xml:space="preserve"> "</w:t>
+        <w:rPr>
+          <w:lang w:val="ru-RU"/>
+        </w:rPr>
+      </w:pPr>
+      <w:r>
+        <w:rPr>
+          <w:lang w:val="ru-RU"/>
+        </w:rPr>
+        <w:t>Вмъкване на записи в таблица "</w:t>
       </w:r>
       <w:r>
         <w:rPr>
@@ -1891,10 +2042,10 @@
         <w:t>Albums</w:t>
       </w:r>
       <w:r>
-        <w:t>"</w:t>
-      </w:r>
-      <w:r>
-        <w:t>:</w:t>
+        <w:rPr>
+          <w:lang w:val="ru-RU"/>
+        </w:rPr>
+        <w:t>":</w:t>
       </w:r>
     </w:p>
     <w:p>
@@ -1903,6 +2054,9 @@
         <w:jc w:val="center"/>
       </w:pPr>
       <w:r>
+        <w:rPr>
+          <w:noProof/>
+        </w:rPr>
         <w:lastRenderedPageBreak/>
         <w:drawing>
           <wp:inline distT="0" distB="0" distL="0" distR="0" wp14:anchorId="6751D538" wp14:editId="57CD4C7F">
@@ -1951,38 +2105,15 @@
     <w:p>
       <w:pPr>
         <w:spacing w:after="0"/>
-      </w:pPr>
-      <w:proofErr w:type="spellStart"/>
-      <w:r>
-        <w:t>Вмъкване</w:t>
-      </w:r>
-      <w:proofErr w:type="spellEnd"/>
-      <w:r>
-        <w:t xml:space="preserve"> </w:t>
-      </w:r>
-      <w:proofErr w:type="spellStart"/>
-      <w:r>
-        <w:t>на</w:t>
-      </w:r>
-      <w:proofErr w:type="spellEnd"/>
-      <w:r>
-        <w:t xml:space="preserve"> </w:t>
-      </w:r>
-      <w:proofErr w:type="spellStart"/>
-      <w:r>
-        <w:t>записи</w:t>
-      </w:r>
-      <w:proofErr w:type="spellEnd"/>
-      <w:r>
-        <w:t xml:space="preserve"> в </w:t>
-      </w:r>
-      <w:proofErr w:type="spellStart"/>
-      <w:r>
-        <w:t>таблица</w:t>
-      </w:r>
-      <w:proofErr w:type="spellEnd"/>
-      <w:r>
-        <w:t xml:space="preserve"> "</w:t>
+        <w:rPr>
+          <w:lang w:val="ru-RU"/>
+        </w:rPr>
+      </w:pPr>
+      <w:r>
+        <w:rPr>
+          <w:lang w:val="ru-RU"/>
+        </w:rPr>
+        <w:t>Вмъкване на записи в таблица "</w:t>
       </w:r>
       <w:r>
         <w:rPr>
@@ -1993,10 +2124,10 @@
         <w:t>Customers</w:t>
       </w:r>
       <w:r>
-        <w:t>"</w:t>
-      </w:r>
-      <w:r>
-        <w:t>:</w:t>
+        <w:rPr>
+          <w:lang w:val="ru-RU"/>
+        </w:rPr>
+        <w:t>":</w:t>
       </w:r>
     </w:p>
     <w:p>
@@ -2005,6 +2136,9 @@
         <w:jc w:val="center"/>
       </w:pPr>
       <w:r>
+        <w:rPr>
+          <w:noProof/>
+        </w:rPr>
         <w:drawing>
           <wp:inline distT="0" distB="0" distL="0" distR="0" wp14:anchorId="5B058BF2" wp14:editId="739E922A">
             <wp:extent cx="6626225" cy="1006475"/>
@@ -2052,38 +2186,15 @@
     <w:p>
       <w:pPr>
         <w:spacing w:after="0"/>
-      </w:pPr>
-      <w:proofErr w:type="spellStart"/>
-      <w:r>
-        <w:t>Вмъкване</w:t>
-      </w:r>
-      <w:proofErr w:type="spellEnd"/>
-      <w:r>
-        <w:t xml:space="preserve"> </w:t>
-      </w:r>
-      <w:proofErr w:type="spellStart"/>
-      <w:r>
-        <w:t>на</w:t>
-      </w:r>
-      <w:proofErr w:type="spellEnd"/>
-      <w:r>
-        <w:t xml:space="preserve"> </w:t>
-      </w:r>
-      <w:proofErr w:type="spellStart"/>
-      <w:r>
-        <w:t>записи</w:t>
-      </w:r>
-      <w:proofErr w:type="spellEnd"/>
-      <w:r>
-        <w:t xml:space="preserve"> в </w:t>
-      </w:r>
-      <w:proofErr w:type="spellStart"/>
-      <w:r>
-        <w:t>таблица</w:t>
-      </w:r>
-      <w:proofErr w:type="spellEnd"/>
-      <w:r>
-        <w:t xml:space="preserve"> "</w:t>
+        <w:rPr>
+          <w:lang w:val="ru-RU"/>
+        </w:rPr>
+      </w:pPr>
+      <w:r>
+        <w:rPr>
+          <w:lang w:val="ru-RU"/>
+        </w:rPr>
+        <w:t>Вмъкване на записи в таблица "</w:t>
       </w:r>
       <w:r>
         <w:rPr>
@@ -2094,10 +2205,10 @@
         <w:t>Purchases</w:t>
       </w:r>
       <w:r>
-        <w:t>"</w:t>
-      </w:r>
-      <w:r>
-        <w:t>:</w:t>
+        <w:rPr>
+          <w:lang w:val="ru-RU"/>
+        </w:rPr>
+        <w:t>":</w:t>
       </w:r>
     </w:p>
     <w:p>
@@ -2106,6 +2217,9 @@
         <w:jc w:val="center"/>
       </w:pPr>
       <w:r>
+        <w:rPr>
+          <w:noProof/>
+        </w:rPr>
         <w:drawing>
           <wp:inline distT="0" distB="0" distL="0" distR="0" wp14:anchorId="5BEC57C2" wp14:editId="150B9421">
             <wp:extent cx="6626225" cy="895985"/>
@@ -2153,38 +2267,15 @@
     <w:p>
       <w:pPr>
         <w:spacing w:after="0"/>
-      </w:pPr>
-      <w:proofErr w:type="spellStart"/>
-      <w:r>
-        <w:t>Вмъкване</w:t>
-      </w:r>
-      <w:proofErr w:type="spellEnd"/>
-      <w:r>
-        <w:t xml:space="preserve"> </w:t>
-      </w:r>
-      <w:proofErr w:type="spellStart"/>
-      <w:r>
-        <w:t>на</w:t>
-      </w:r>
-      <w:proofErr w:type="spellEnd"/>
-      <w:r>
-        <w:t xml:space="preserve"> </w:t>
-      </w:r>
-      <w:proofErr w:type="spellStart"/>
-      <w:r>
-        <w:t>записи</w:t>
-      </w:r>
-      <w:proofErr w:type="spellEnd"/>
-      <w:r>
-        <w:t xml:space="preserve"> в </w:t>
-      </w:r>
-      <w:proofErr w:type="spellStart"/>
-      <w:r>
-        <w:t>таблица</w:t>
-      </w:r>
-      <w:proofErr w:type="spellEnd"/>
-      <w:r>
-        <w:t xml:space="preserve"> "</w:t>
+        <w:rPr>
+          <w:lang w:val="ru-RU"/>
+        </w:rPr>
+      </w:pPr>
+      <w:r>
+        <w:rPr>
+          <w:lang w:val="ru-RU"/>
+        </w:rPr>
+        <w:t>Вмъкване на записи в таблица "</w:t>
       </w:r>
       <w:r>
         <w:rPr>
@@ -2195,10 +2286,10 @@
         <w:t>Genres</w:t>
       </w:r>
       <w:r>
-        <w:t>"</w:t>
-      </w:r>
-      <w:r>
-        <w:t>:</w:t>
+        <w:rPr>
+          <w:lang w:val="ru-RU"/>
+        </w:rPr>
+        <w:t>":</w:t>
       </w:r>
     </w:p>
     <w:p>
@@ -2207,6 +2298,9 @@
         <w:jc w:val="center"/>
       </w:pPr>
       <w:r>
+        <w:rPr>
+          <w:noProof/>
+        </w:rPr>
         <w:drawing>
           <wp:inline distT="0" distB="0" distL="0" distR="0" wp14:anchorId="0BC86BB2" wp14:editId="1FED68B7">
             <wp:extent cx="5811061" cy="1400370"/>
@@ -2254,54 +2348,31 @@
     <w:p>
       <w:pPr>
         <w:spacing w:after="0"/>
-      </w:pPr>
+        <w:rPr>
+          <w:lang w:val="ru-RU"/>
+        </w:rPr>
+      </w:pPr>
+      <w:r>
+        <w:rPr>
+          <w:lang w:val="ru-RU"/>
+        </w:rPr>
+        <w:t>Вмъкване на записи в таблица "</w:t>
+      </w:r>
       <w:proofErr w:type="spellStart"/>
       <w:r>
-        <w:t>Вмъкване</w:t>
+        <w:rPr>
+          <w:rFonts w:ascii="Consolas" w:hAnsi="Consolas"/>
+          <w:b/>
+          <w:bCs/>
+        </w:rPr>
+        <w:t>AlbumGenres</w:t>
       </w:r>
       <w:proofErr w:type="spellEnd"/>
       <w:r>
-        <w:t xml:space="preserve"> </w:t>
-      </w:r>
-      <w:proofErr w:type="spellStart"/>
-      <w:r>
-        <w:t>на</w:t>
-      </w:r>
-      <w:proofErr w:type="spellEnd"/>
-      <w:r>
-        <w:t xml:space="preserve"> </w:t>
-      </w:r>
-      <w:proofErr w:type="spellStart"/>
-      <w:r>
-        <w:t>записи</w:t>
-      </w:r>
-      <w:proofErr w:type="spellEnd"/>
-      <w:r>
-        <w:t xml:space="preserve"> в </w:t>
-      </w:r>
-      <w:proofErr w:type="spellStart"/>
-      <w:r>
-        <w:t>таблица</w:t>
-      </w:r>
-      <w:proofErr w:type="spellEnd"/>
-      <w:r>
-        <w:t xml:space="preserve"> "</w:t>
-      </w:r>
-      <w:proofErr w:type="spellStart"/>
-      <w:r>
-        <w:rPr>
-          <w:rFonts w:ascii="Consolas" w:hAnsi="Consolas"/>
-          <w:b/>
-          <w:bCs/>
-        </w:rPr>
-        <w:t>AlbumGenres</w:t>
-      </w:r>
-      <w:proofErr w:type="spellEnd"/>
-      <w:r>
-        <w:t>"</w:t>
-      </w:r>
-      <w:r>
-        <w:t>:</w:t>
+        <w:rPr>
+          <w:lang w:val="ru-RU"/>
+        </w:rPr>
+        <w:t>":</w:t>
       </w:r>
     </w:p>
     <w:p>
@@ -2310,6 +2381,9 @@
         <w:jc w:val="center"/>
       </w:pPr>
       <w:r>
+        <w:rPr>
+          <w:noProof/>
+        </w:rPr>
         <w:drawing>
           <wp:inline distT="0" distB="0" distL="0" distR="0" wp14:anchorId="1FE5B842" wp14:editId="4714FFEC">
             <wp:extent cx="5382376" cy="1533739"/>
@@ -2359,18 +2433,24 @@
         <w:pStyle w:val="Heading2"/>
       </w:pPr>
       <w:r>
-        <w:t xml:space="preserve">База данни </w:t>
-      </w:r>
-      <w:r>
-        <w:rPr>
+        <w:t xml:space="preserve">База </w:t>
+      </w:r>
+      <w:r>
+        <w:t>данни</w:t>
+      </w:r>
+      <w:r>
+        <w:t xml:space="preserve"> </w:t>
+      </w:r>
+      <w:r>
+        <w:rPr>
+          <w:noProof/>
           <w:lang w:val="en-US"/>
         </w:rPr>
-        <w:t>Products</w:t>
+        <w:t>HotelManagement</w:t>
       </w:r>
     </w:p>
     <w:p>
       <w:pPr>
-        <w:ind w:left="-76"/>
         <w:rPr>
           <w:lang w:val="bg-BG"/>
         </w:rPr>
@@ -2391,10 +2471,15 @@
         <w:rPr>
           <w:rFonts w:ascii="Consolas" w:hAnsi="Consolas"/>
           <w:b/>
-        </w:rPr>
-        <w:t>Products</w:t>
-      </w:r>
-      <w:r>
+          <w:noProof/>
+        </w:rPr>
+        <w:t>HotelManagement</w:t>
+      </w:r>
+      <w:r>
+        <w:rPr>
+          <w:noProof/>
+          <w:lang w:val="ru-RU"/>
+        </w:rPr>
         <w:t xml:space="preserve"> </w:t>
       </w:r>
       <w:r>
@@ -2404,6 +2489,9 @@
         <w:t>със следните обекти</w:t>
       </w:r>
       <w:r>
+        <w:rPr>
+          <w:lang w:val="ru-RU"/>
+        </w:rPr>
         <w:t>:</w:t>
       </w:r>
     </w:p>
@@ -2426,39 +2514,13 @@
           <w:b/>
           <w:noProof/>
         </w:rPr>
-        <w:t>Products</w:t>
-      </w:r>
-      <w:r>
-        <w:rPr>
-          <w:noProof/>
-        </w:rPr>
-        <w:t xml:space="preserve"> (Id (</w:t>
-      </w:r>
-      <w:r>
-        <w:rPr>
-          <w:b/>
-          <w:noProof/>
-        </w:rPr>
-        <w:t>PK</w:t>
-      </w:r>
-      <w:r>
-        <w:rPr>
-          <w:noProof/>
-        </w:rPr>
-        <w:t>), Name, Price, Quantity, CategoryId (</w:t>
-      </w:r>
-      <w:r>
-        <w:rPr>
-          <w:b/>
-          <w:noProof/>
-        </w:rPr>
-        <w:t>FK</w:t>
-      </w:r>
-      <w:r>
-        <w:rPr>
-          <w:noProof/>
-        </w:rPr>
-        <w:t>))</w:t>
+        <w:t>Rooms</w:t>
+      </w:r>
+      <w:r>
+        <w:rPr>
+          <w:noProof/>
+        </w:rPr>
+        <w:t xml:space="preserve"> (RoomNumber, FloorNumber, Capacity)</w:t>
       </w:r>
     </w:p>
     <w:p>
@@ -2480,26 +2542,20 @@
           <w:b/>
           <w:noProof/>
         </w:rPr>
-        <w:t>Categories</w:t>
-      </w:r>
-      <w:r>
-        <w:rPr>
-          <w:noProof/>
-        </w:rPr>
-        <w:t xml:space="preserve"> (Id (</w:t>
-      </w:r>
-      <w:r>
-        <w:rPr>
-          <w:b/>
-          <w:noProof/>
-        </w:rPr>
-        <w:t>PK</w:t>
-      </w:r>
-      <w:r>
-        <w:rPr>
-          <w:noProof/>
-        </w:rPr>
-        <w:t>), Name, Description)</w:t>
+        <w:t>Guests</w:t>
+      </w:r>
+      <w:r>
+        <w:rPr>
+          <w:b/>
+          <w:noProof/>
+        </w:rPr>
+        <w:t xml:space="preserve">  </w:t>
+      </w:r>
+      <w:r>
+        <w:rPr>
+          <w:noProof/>
+        </w:rPr>
+        <w:t>(Id, FirstName, LastName, Age)</w:t>
       </w:r>
     </w:p>
     <w:p>
@@ -2521,26 +2577,20 @@
           <w:b/>
           <w:noProof/>
         </w:rPr>
-        <w:t>Customers</w:t>
-      </w:r>
-      <w:r>
-        <w:rPr>
-          <w:noProof/>
-        </w:rPr>
-        <w:t xml:space="preserve"> (Id (</w:t>
-      </w:r>
-      <w:r>
-        <w:rPr>
-          <w:b/>
-          <w:noProof/>
-        </w:rPr>
-        <w:t>PK</w:t>
-      </w:r>
-      <w:r>
-        <w:rPr>
-          <w:noProof/>
-        </w:rPr>
-        <w:t>), FirstName, LastName, Email, PhoneNumber)</w:t>
+        <w:t>RoomBookings</w:t>
+      </w:r>
+      <w:r>
+        <w:rPr>
+          <w:b/>
+          <w:noProof/>
+        </w:rPr>
+        <w:t xml:space="preserve"> </w:t>
+      </w:r>
+      <w:r>
+        <w:rPr>
+          <w:noProof/>
+        </w:rPr>
+        <w:t>(RoomNumber, FloorNumber, GuestId, CheckInDate, CheckOutDate)</w:t>
       </w:r>
     </w:p>
     <w:p>
@@ -2562,46 +2612,13 @@
           <w:b/>
           <w:noProof/>
         </w:rPr>
-        <w:t>Orders</w:t>
-      </w:r>
-      <w:r>
-        <w:rPr>
-          <w:b/>
-          <w:noProof/>
-        </w:rPr>
-        <w:t xml:space="preserve"> </w:t>
-      </w:r>
-      <w:r>
-        <w:rPr>
-          <w:noProof/>
-        </w:rPr>
-        <w:t>(Id (</w:t>
-      </w:r>
-      <w:r>
-        <w:rPr>
-          <w:b/>
-          <w:noProof/>
-        </w:rPr>
-        <w:t>PK</w:t>
-      </w:r>
-      <w:r>
-        <w:rPr>
-          <w:noProof/>
-        </w:rPr>
-        <w:t>), CustomerId (</w:t>
-      </w:r>
-      <w:r>
-        <w:rPr>
-          <w:b/>
-          <w:noProof/>
-        </w:rPr>
-        <w:t>FK</w:t>
-      </w:r>
-      <w:r>
-        <w:rPr>
-          <w:noProof/>
-        </w:rPr>
-        <w:t>), OrderDate, TotalAmount, ShippingAddress, Notes)</w:t>
+        <w:t>Services</w:t>
+      </w:r>
+      <w:r>
+        <w:rPr>
+          <w:noProof/>
+        </w:rPr>
+        <w:t xml:space="preserve"> (Id, Name, Price)</w:t>
       </w:r>
     </w:p>
     <w:p>
@@ -2623,52 +2640,138 @@
           <w:b/>
           <w:noProof/>
         </w:rPr>
-        <w:t>OrdersItems</w:t>
-      </w:r>
-      <w:r>
-        <w:rPr>
-          <w:noProof/>
-        </w:rPr>
-        <w:t xml:space="preserve"> (Id (</w:t>
-      </w:r>
-      <w:r>
-        <w:rPr>
-          <w:b/>
-          <w:noProof/>
-        </w:rPr>
-        <w:t>PK</w:t>
-      </w:r>
-      <w:r>
-        <w:rPr>
-          <w:noProof/>
-        </w:rPr>
-        <w:t>), OrderId (</w:t>
-      </w:r>
-      <w:r>
-        <w:rPr>
-          <w:b/>
-          <w:noProof/>
-        </w:rPr>
-        <w:t>FK</w:t>
-      </w:r>
-      <w:r>
-        <w:rPr>
-          <w:noProof/>
-        </w:rPr>
-        <w:t>), ProductId (</w:t>
-      </w:r>
-      <w:r>
-        <w:rPr>
-          <w:b/>
-          <w:noProof/>
-        </w:rPr>
-        <w:t>FK</w:t>
-      </w:r>
-      <w:r>
-        <w:rPr>
-          <w:noProof/>
-        </w:rPr>
-        <w:t>), Quantity, Subtotal)</w:t>
+        <w:t>ServiceBookings</w:t>
+      </w:r>
+      <w:r>
+        <w:rPr>
+          <w:b/>
+          <w:noProof/>
+        </w:rPr>
+        <w:t xml:space="preserve"> </w:t>
+      </w:r>
+      <w:r>
+        <w:rPr>
+          <w:noProof/>
+        </w:rPr>
+        <w:t>(RoomNumber, FloorNumber, GuestId, ServiceId, CheckInDate)</w:t>
+      </w:r>
+    </w:p>
+    <w:p>
+      <w:pPr>
+        <w:spacing w:before="0" w:after="200"/>
+        <w:rPr>
+          <w:lang w:val="ru-RU"/>
+        </w:rPr>
+      </w:pPr>
+      <w:r>
+        <w:rPr>
+          <w:b/>
+          <w:lang w:val="bg-BG"/>
+        </w:rPr>
+        <w:lastRenderedPageBreak/>
+        <w:t>Подсказка</w:t>
+      </w:r>
+      <w:r>
+        <w:rPr>
+          <w:lang w:val="ru-RU"/>
+        </w:rPr>
+        <w:t xml:space="preserve">: </w:t>
+      </w:r>
+      <w:r>
+        <w:rPr>
+          <w:lang w:val="bg-BG"/>
+        </w:rPr>
+        <w:t xml:space="preserve">Използвайте </w:t>
+      </w:r>
+      <w:r>
+        <w:rPr>
+          <w:b/>
+          <w:lang w:val="bg-BG"/>
+        </w:rPr>
+        <w:t>комбинирани първични ключове</w:t>
+      </w:r>
+      <w:r>
+        <w:rPr>
+          <w:lang w:val="ru-RU"/>
+        </w:rPr>
+        <w:t xml:space="preserve">, </w:t>
+      </w:r>
+      <w:r>
+        <w:rPr>
+          <w:lang w:val="bg-BG"/>
+        </w:rPr>
+        <w:t>където се налага</w:t>
+      </w:r>
+      <w:r>
+        <w:rPr>
+          <w:lang w:val="ru-RU"/>
+        </w:rPr>
+        <w:t>.</w:t>
+      </w:r>
+    </w:p>
+    <w:p>
+      <w:pPr>
+        <w:pStyle w:val="Heading2"/>
+      </w:pPr>
+      <w:r>
+        <w:t xml:space="preserve">База </w:t>
+      </w:r>
+      <w:r>
+        <w:t>данни</w:t>
+      </w:r>
+      <w:r>
+        <w:t xml:space="preserve"> </w:t>
+      </w:r>
+      <w:r>
+        <w:rPr>
+          <w:lang w:val="en-US"/>
+        </w:rPr>
+        <w:t>Company</w:t>
+      </w:r>
+    </w:p>
+    <w:p>
+      <w:pPr>
+        <w:rPr>
+          <w:lang w:val="bg-BG"/>
+        </w:rPr>
+      </w:pPr>
+      <w:r>
+        <w:rPr>
+          <w:lang w:val="bg-BG"/>
+        </w:rPr>
+        <w:t>С</w:t>
+      </w:r>
+      <w:r>
+        <w:rPr>
+          <w:lang w:val="bg-BG"/>
+        </w:rPr>
+        <w:t xml:space="preserve">ъздайте база данни </w:t>
+      </w:r>
+      <w:r>
+        <w:rPr>
+          <w:rFonts w:ascii="Consolas" w:hAnsi="Consolas"/>
+          <w:b/>
+        </w:rPr>
+        <w:t>Company</w:t>
+      </w:r>
+      <w:r>
+        <w:rPr>
+          <w:b/>
+          <w:lang w:val="ru-RU"/>
+        </w:rPr>
+        <w:t xml:space="preserve"> </w:t>
+      </w:r>
+      <w:r>
+        <w:rPr>
+          <w:lang w:val="bg-BG"/>
+        </w:rPr>
+        <w:t>със следните обекти</w:t>
+      </w:r>
+      <w:r>
+        <w:rPr>
+          <w:lang w:val="ru-RU"/>
+        </w:rPr>
+        <w:t>:</w:t>
       </w:r>
     </w:p>
     <w:p>
@@ -2690,8 +2793,7 @@
           <w:b/>
           <w:noProof/>
         </w:rPr>
-        <w:lastRenderedPageBreak/>
-        <w:t>Reviews</w:t>
+        <w:t>Employees</w:t>
       </w:r>
       <w:r>
         <w:rPr>
@@ -2704,104 +2806,7 @@
         <w:rPr>
           <w:noProof/>
         </w:rPr>
-        <w:t>(Id (</w:t>
-      </w:r>
-      <w:r>
-        <w:rPr>
-          <w:b/>
-          <w:noProof/>
-        </w:rPr>
-        <w:t>PK</w:t>
-      </w:r>
-      <w:r>
-        <w:rPr>
-          <w:noProof/>
-        </w:rPr>
-        <w:t>), ProductId (</w:t>
-      </w:r>
-      <w:r>
-        <w:rPr>
-          <w:b/>
-          <w:noProof/>
-        </w:rPr>
-        <w:t>FK</w:t>
-      </w:r>
-      <w:r>
-        <w:rPr>
-          <w:noProof/>
-        </w:rPr>
-        <w:t>), CustomerId (</w:t>
-      </w:r>
-      <w:r>
-        <w:rPr>
-          <w:b/>
-          <w:noProof/>
-        </w:rPr>
-        <w:t>FK</w:t>
-      </w:r>
-      <w:r>
-        <w:rPr>
-          <w:noProof/>
-        </w:rPr>
-        <w:t>), Rating, Comment)</w:t>
-      </w:r>
-    </w:p>
-    <w:p>
-      <w:pPr>
-        <w:pStyle w:val="Heading2"/>
-      </w:pPr>
-      <w:r>
-        <w:t xml:space="preserve">База </w:t>
-      </w:r>
-      <w:r>
-        <w:t>данни</w:t>
-      </w:r>
-      <w:r>
-        <w:t xml:space="preserve"> </w:t>
-      </w:r>
-      <w:r>
-        <w:rPr>
-          <w:lang w:val="en-US"/>
-        </w:rPr>
-        <w:t>University</w:t>
-      </w:r>
-    </w:p>
-    <w:p>
-      <w:pPr>
-        <w:rPr>
-          <w:lang w:val="bg-BG"/>
-        </w:rPr>
-      </w:pPr>
-      <w:r>
-        <w:rPr>
-          <w:lang w:val="bg-BG"/>
-        </w:rPr>
-        <w:t>С</w:t>
-      </w:r>
-      <w:r>
-        <w:rPr>
-          <w:lang w:val="bg-BG"/>
-        </w:rPr>
-        <w:t xml:space="preserve">ъздайте база данни </w:t>
-      </w:r>
-      <w:r>
-        <w:rPr>
-          <w:rFonts w:ascii="Consolas" w:hAnsi="Consolas"/>
-          <w:b/>
-        </w:rPr>
-        <w:t>University</w:t>
-      </w:r>
-      <w:r>
-        <w:t xml:space="preserve"> </w:t>
-      </w:r>
-      <w:r>
-        <w:rPr>
-          <w:lang w:val="bg-BG"/>
-        </w:rPr>
-        <w:t>със следните обекти</w:t>
-      </w:r>
-      <w:r>
-        <w:t>:</w:t>
+        <w:t>(Id, FirstName, LastName, Email, DepartmentId, ManagerId, AddressId)</w:t>
       </w:r>
     </w:p>
     <w:p>
@@ -2823,13 +2828,20 @@
           <w:b/>
           <w:noProof/>
         </w:rPr>
-        <w:t>Subjects</w:t>
-      </w:r>
-      <w:r>
-        <w:rPr>
-          <w:noProof/>
-        </w:rPr>
-        <w:t xml:space="preserve"> (Id, Name)</w:t>
+        <w:t>Departments</w:t>
+      </w:r>
+      <w:r>
+        <w:rPr>
+          <w:b/>
+          <w:noProof/>
+        </w:rPr>
+        <w:t xml:space="preserve">  </w:t>
+      </w:r>
+      <w:r>
+        <w:rPr>
+          <w:noProof/>
+        </w:rPr>
+        <w:t>(Id, Name)</w:t>
       </w:r>
     </w:p>
     <w:p>
@@ -2851,7 +2863,7 @@
           <w:b/>
           <w:noProof/>
         </w:rPr>
-        <w:t>Professors</w:t>
+        <w:t>Cities</w:t>
       </w:r>
       <w:r>
         <w:rPr>
@@ -2864,7 +2876,7 @@
         <w:rPr>
           <w:noProof/>
         </w:rPr>
-        <w:t>(Id, FirstName, LastName, Email)</w:t>
+        <w:t>(Id, Name)</w:t>
       </w:r>
     </w:p>
     <w:p>
@@ -2886,20 +2898,268 @@
           <w:b/>
           <w:noProof/>
         </w:rPr>
-        <w:t>Towns</w:t>
-      </w:r>
-      <w:r>
-        <w:rPr>
-          <w:b/>
-          <w:noProof/>
+        <w:t>Addresses</w:t>
+      </w:r>
+      <w:r>
+        <w:rPr>
+          <w:noProof/>
+        </w:rPr>
+        <w:t xml:space="preserve"> (Id, Name, CityId)</w:t>
+      </w:r>
+    </w:p>
+    <w:p>
+      <w:pPr>
+        <w:spacing w:before="0" w:after="200"/>
+        <w:rPr>
+          <w:b/>
+          <w:noProof/>
+          <w:lang w:val="bg-BG"/>
+        </w:rPr>
+      </w:pPr>
+      <w:r>
+        <w:rPr>
+          <w:b/>
+          <w:noProof/>
+          <w:lang w:val="bg-BG"/>
+        </w:rPr>
+        <w:t>Подсказка</w:t>
+      </w:r>
+      <w:r>
+        <w:rPr>
+          <w:noProof/>
+          <w:lang w:val="ru-RU"/>
+        </w:rPr>
+        <w:t xml:space="preserve">: </w:t>
+      </w:r>
+      <w:r>
+        <w:rPr>
+          <w:rFonts w:ascii="Consolas" w:hAnsi="Consolas"/>
+          <w:b/>
+          <w:noProof/>
+        </w:rPr>
+        <w:t>ManagerId</w:t>
+      </w:r>
+      <w:r>
+        <w:rPr>
+          <w:noProof/>
+          <w:lang w:val="ru-RU"/>
         </w:rPr>
         <w:t xml:space="preserve"> </w:t>
       </w:r>
       <w:r>
         <w:rPr>
           <w:noProof/>
-        </w:rPr>
-        <w:t>(Id, Name)</w:t>
+          <w:lang w:val="bg-BG"/>
+        </w:rPr>
+        <w:t xml:space="preserve">сочи към </w:t>
+      </w:r>
+      <w:r>
+        <w:rPr>
+          <w:b/>
+          <w:noProof/>
+          <w:lang w:val="bg-BG"/>
+        </w:rPr>
+        <w:t>първичния ключ</w:t>
+      </w:r>
+      <w:r>
+        <w:rPr>
+          <w:noProof/>
+          <w:lang w:val="bg-BG"/>
+        </w:rPr>
+        <w:t xml:space="preserve"> на </w:t>
+      </w:r>
+      <w:r>
+        <w:rPr>
+          <w:b/>
+          <w:noProof/>
+          <w:lang w:val="bg-BG"/>
+        </w:rPr>
+        <w:t>работник</w:t>
+      </w:r>
+      <w:r>
+        <w:rPr>
+          <w:noProof/>
+          <w:lang w:val="ru-RU"/>
+        </w:rPr>
+        <w:t xml:space="preserve">. </w:t>
+      </w:r>
+      <w:r>
+        <w:rPr>
+          <w:noProof/>
+          <w:lang w:val="bg-BG"/>
+        </w:rPr>
+        <w:t xml:space="preserve">Мениджърите </w:t>
+      </w:r>
+      <w:r>
+        <w:rPr>
+          <w:b/>
+          <w:noProof/>
+          <w:lang w:val="bg-BG"/>
+        </w:rPr>
+        <w:t>не могат</w:t>
+      </w:r>
+      <w:r>
+        <w:rPr>
+          <w:noProof/>
+          <w:lang w:val="bg-BG"/>
+        </w:rPr>
+        <w:t xml:space="preserve"> да имат </w:t>
+      </w:r>
+      <w:r>
+        <w:rPr>
+          <w:b/>
+          <w:bCs/>
+          <w:noProof/>
+          <w:lang w:val="bg-BG"/>
+        </w:rPr>
+        <w:t>свой</w:t>
+      </w:r>
+      <w:r>
+        <w:rPr>
+          <w:noProof/>
+          <w:lang w:val="bg-BG"/>
+        </w:rPr>
+        <w:t xml:space="preserve"> </w:t>
+      </w:r>
+      <w:r>
+        <w:rPr>
+          <w:b/>
+          <w:bCs/>
+          <w:noProof/>
+          <w:lang w:val="bg-BG"/>
+        </w:rPr>
+        <w:t>мениджър</w:t>
+      </w:r>
+      <w:r>
+        <w:rPr>
+          <w:noProof/>
+          <w:lang w:val="ru-RU"/>
+        </w:rPr>
+        <w:t xml:space="preserve">. </w:t>
+      </w:r>
+      <w:r>
+        <w:rPr>
+          <w:noProof/>
+          <w:lang w:val="bg-BG"/>
+        </w:rPr>
+        <w:t xml:space="preserve">Помислете дали ще направите полето </w:t>
+      </w:r>
+      <w:r>
+        <w:rPr>
+          <w:rFonts w:ascii="Consolas" w:hAnsi="Consolas"/>
+          <w:b/>
+          <w:noProof/>
+        </w:rPr>
+        <w:t>ManagerId</w:t>
+      </w:r>
+      <w:r>
+        <w:rPr>
+          <w:noProof/>
+        </w:rPr>
+        <w:t xml:space="preserve"> </w:t>
+      </w:r>
+      <w:r>
+        <w:rPr>
+          <w:noProof/>
+          <w:lang w:val="bg-BG"/>
+        </w:rPr>
+        <w:t xml:space="preserve">задължително </w:t>
+      </w:r>
+      <w:r>
+        <w:rPr>
+          <w:b/>
+          <w:bCs/>
+          <w:noProof/>
+          <w:lang w:val="bg-BG"/>
+        </w:rPr>
+        <w:t>или</w:t>
+      </w:r>
+      <w:r>
+        <w:rPr>
+          <w:noProof/>
+          <w:lang w:val="bg-BG"/>
+        </w:rPr>
+        <w:t xml:space="preserve"> не</w:t>
+      </w:r>
+      <w:r>
+        <w:rPr>
+          <w:noProof/>
+        </w:rPr>
+        <w:t>.</w:t>
+      </w:r>
+    </w:p>
+    <w:p>
+      <w:pPr>
+        <w:pStyle w:val="Heading2"/>
+      </w:pPr>
+      <w:r>
+        <w:t xml:space="preserve">База </w:t>
+      </w:r>
+      <w:r>
+        <w:t>данни</w:t>
+      </w:r>
+      <w:r>
+        <w:t xml:space="preserve"> </w:t>
+      </w:r>
+      <w:r>
+        <w:rPr>
+          <w:noProof/>
+          <w:lang w:val="en-US"/>
+        </w:rPr>
+        <w:t>HealthcareSystem</w:t>
+      </w:r>
+    </w:p>
+    <w:p>
+      <w:pPr>
+        <w:rPr>
+          <w:lang w:val="bg-BG"/>
+        </w:rPr>
+      </w:pPr>
+      <w:r>
+        <w:rPr>
+          <w:lang w:val="bg-BG"/>
+        </w:rPr>
+        <w:t>С</w:t>
+      </w:r>
+      <w:r>
+        <w:rPr>
+          <w:lang w:val="bg-BG"/>
+        </w:rPr>
+        <w:t xml:space="preserve">ъздайте </w:t>
+      </w:r>
+      <w:r>
+        <w:rPr>
+          <w:lang w:val="bg-BG"/>
+        </w:rPr>
+        <w:t xml:space="preserve">база данни </w:t>
+      </w:r>
+      <w:r>
+        <w:rPr>
+          <w:rFonts w:ascii="Consolas" w:hAnsi="Consolas"/>
+          <w:b/>
+          <w:noProof/>
+        </w:rPr>
+        <w:t>HealthcareSystem</w:t>
+      </w:r>
+      <w:r>
+        <w:rPr>
+          <w:b/>
+          <w:noProof/>
+          <w:lang w:val="ru-RU"/>
+        </w:rPr>
+        <w:t xml:space="preserve"> </w:t>
+      </w:r>
+      <w:r>
+        <w:rPr>
+          <w:lang w:val="bg-BG"/>
+        </w:rPr>
+        <w:t>със следните обекти</w:t>
+      </w:r>
+      <w:r>
+        <w:rPr>
+          <w:lang w:val="ru-RU"/>
+        </w:rPr>
+        <w:t>:</w:t>
       </w:r>
     </w:p>
     <w:p>
@@ -2921,13 +3181,20 @@
           <w:b/>
           <w:noProof/>
         </w:rPr>
-        <w:t>Students</w:t>
-      </w:r>
-      <w:r>
-        <w:rPr>
-          <w:noProof/>
-        </w:rPr>
-        <w:t xml:space="preserve"> (Id, FirstName, LastName, TownId)</w:t>
+        <w:t>Patients</w:t>
+      </w:r>
+      <w:r>
+        <w:rPr>
+          <w:b/>
+          <w:noProof/>
+        </w:rPr>
+        <w:t xml:space="preserve"> </w:t>
+      </w:r>
+      <w:r>
+        <w:rPr>
+          <w:noProof/>
+        </w:rPr>
+        <w:t>(Id, FirstName, LastName, Gender, BirthDate, PhoneNumber, Address)</w:t>
       </w:r>
     </w:p>
     <w:p>
@@ -2949,89 +3216,20 @@
           <w:b/>
           <w:noProof/>
         </w:rPr>
-        <w:t>Enrollments</w:t>
-      </w:r>
-      <w:r>
-        <w:rPr>
-          <w:b/>
-          <w:noProof/>
-        </w:rPr>
-        <w:t xml:space="preserve"> </w:t>
-      </w:r>
-      <w:r>
-        <w:rPr>
-          <w:noProof/>
-        </w:rPr>
-        <w:t>(Id, StudentId, SubjectId, Date)</w:t>
-      </w:r>
-    </w:p>
-    <w:p>
-      <w:pPr>
-        <w:pStyle w:val="Heading2"/>
-      </w:pPr>
-      <w:r>
-        <w:t xml:space="preserve">База </w:t>
-      </w:r>
-      <w:r>
-        <w:t>данни</w:t>
-      </w:r>
-      <w:r>
-        <w:t xml:space="preserve"> </w:t>
-      </w:r>
-      <w:r>
-        <w:rPr>
-          <w:noProof/>
-          <w:lang w:val="en-US"/>
-        </w:rPr>
-        <w:t>HotelManagement</w:t>
-      </w:r>
-    </w:p>
-    <w:p>
-      <w:pPr>
-        <w:rPr>
-          <w:lang w:val="bg-BG"/>
-        </w:rPr>
-      </w:pPr>
-      <w:r>
-        <w:rPr>
-          <w:lang w:val="bg-BG"/>
-        </w:rPr>
-        <w:t>С</w:t>
-      </w:r>
-      <w:r>
-        <w:rPr>
-          <w:lang w:val="bg-BG"/>
-        </w:rPr>
-        <w:t xml:space="preserve">ъздайте </w:t>
-      </w:r>
-      <w:r>
-        <w:rPr>
-          <w:lang w:val="bg-BG"/>
-        </w:rPr>
-        <w:t xml:space="preserve">база данни </w:t>
-      </w:r>
-      <w:r>
-        <w:rPr>
-          <w:rFonts w:ascii="Consolas" w:hAnsi="Consolas"/>
-          <w:b/>
-          <w:noProof/>
-        </w:rPr>
-        <w:t>HotelManagement</w:t>
-      </w:r>
-      <w:r>
-        <w:rPr>
-          <w:noProof/>
-        </w:rPr>
-        <w:t xml:space="preserve"> </w:t>
-      </w:r>
-      <w:r>
-        <w:rPr>
-          <w:lang w:val="bg-BG"/>
-        </w:rPr>
-        <w:t>със следните обекти</w:t>
-      </w:r>
-      <w:r>
-        <w:t>:</w:t>
+        <w:t>Doctors</w:t>
+      </w:r>
+      <w:r>
+        <w:rPr>
+          <w:b/>
+          <w:noProof/>
+        </w:rPr>
+        <w:t xml:space="preserve">  </w:t>
+      </w:r>
+      <w:r>
+        <w:rPr>
+          <w:noProof/>
+        </w:rPr>
+        <w:t>(Id, FirstName, LastName,  SpecialtyId, PhoneNumber, Email)</w:t>
       </w:r>
     </w:p>
     <w:p>
@@ -3053,13 +3251,20 @@
           <w:b/>
           <w:noProof/>
         </w:rPr>
-        <w:t>Rooms</w:t>
-      </w:r>
-      <w:r>
-        <w:rPr>
-          <w:noProof/>
-        </w:rPr>
-        <w:t xml:space="preserve"> (RoomNumber, FloorNumber, Capacity)</w:t>
+        <w:t>Specialties</w:t>
+      </w:r>
+      <w:r>
+        <w:rPr>
+          <w:b/>
+          <w:noProof/>
+        </w:rPr>
+        <w:t xml:space="preserve"> </w:t>
+      </w:r>
+      <w:r>
+        <w:rPr>
+          <w:noProof/>
+        </w:rPr>
+        <w:t>(Id, Name, Description)</w:t>
       </w:r>
     </w:p>
     <w:p>
@@ -3081,20 +3286,20 @@
           <w:b/>
           <w:noProof/>
         </w:rPr>
-        <w:t>Guests</w:t>
-      </w:r>
-      <w:r>
-        <w:rPr>
-          <w:b/>
-          <w:noProof/>
-        </w:rPr>
-        <w:t xml:space="preserve">  </w:t>
-      </w:r>
-      <w:r>
-        <w:rPr>
-          <w:noProof/>
-        </w:rPr>
-        <w:t>(Id, FirstName, LastName, Age)</w:t>
+        <w:t>Appointments</w:t>
+      </w:r>
+      <w:r>
+        <w:rPr>
+          <w:b/>
+          <w:noProof/>
+        </w:rPr>
+        <w:t xml:space="preserve"> </w:t>
+      </w:r>
+      <w:r>
+        <w:rPr>
+          <w:noProof/>
+        </w:rPr>
+        <w:t>(Id, PatientId, DoctorId, Date, StartTime, EndTime)</w:t>
       </w:r>
     </w:p>
     <w:p>
@@ -3116,20 +3321,13 @@
           <w:b/>
           <w:noProof/>
         </w:rPr>
-        <w:t>RoomBookings</w:t>
-      </w:r>
-      <w:r>
-        <w:rPr>
-          <w:b/>
-          <w:noProof/>
-        </w:rPr>
-        <w:t xml:space="preserve"> </w:t>
-      </w:r>
-      <w:r>
-        <w:rPr>
-          <w:noProof/>
-        </w:rPr>
-        <w:t>(RoomNumber, FloorNumber, GuestId, CheckInDate, CheckOutDate)</w:t>
+        <w:t>MedicalRecords</w:t>
+      </w:r>
+      <w:r>
+        <w:rPr>
+          <w:noProof/>
+        </w:rPr>
+        <w:t xml:space="preserve"> (Id, PatientId, DoctorId, Date, Diagnosis, Prescription, Notes)</w:t>
       </w:r>
     </w:p>
     <w:p>
@@ -3151,39 +3349,57 @@
           <w:b/>
           <w:noProof/>
         </w:rPr>
-        <w:t>Services</w:t>
-      </w:r>
-      <w:r>
-        <w:rPr>
-          <w:noProof/>
-        </w:rPr>
-        <w:t xml:space="preserve"> (Id, Name, Price)</w:t>
+        <w:t>Payments</w:t>
+      </w:r>
+      <w:r>
+        <w:rPr>
+          <w:b/>
+          <w:noProof/>
+        </w:rPr>
+        <w:t xml:space="preserve"> </w:t>
+      </w:r>
+      <w:r>
+        <w:rPr>
+          <w:noProof/>
+        </w:rPr>
+        <w:t>(Id, PatientId, Amount, Date, PaymentMethod)</w:t>
       </w:r>
     </w:p>
     <w:p>
       <w:pPr>
-        <w:pStyle w:val="ListParagraph"/>
-        <w:numPr>
-          <w:ilvl w:val="0"/>
-          <w:numId w:val="45"/>
-        </w:numPr>
-        <w:spacing w:before="0" w:after="200"/>
-        <w:rPr>
-          <w:noProof/>
-          <w:lang w:val="bg-BG"/>
-        </w:rPr>
-      </w:pPr>
-      <w:r>
-        <w:rPr>
-          <w:rFonts w:ascii="Consolas" w:hAnsi="Consolas"/>
-          <w:b/>
-          <w:noProof/>
-        </w:rPr>
-        <w:t>ServiceBookings</w:t>
-      </w:r>
-      <w:r>
-        <w:rPr>
-          <w:b/>
+        <w:pStyle w:val="Heading2"/>
+        <w:rPr>
+          <w:noProof/>
+        </w:rPr>
+      </w:pPr>
+      <w:r>
+        <w:rPr>
+          <w:noProof/>
+        </w:rPr>
+        <w:t xml:space="preserve">Създайте </w:t>
+      </w:r>
+      <w:r>
+        <w:rPr>
+          <w:noProof/>
+          <w:lang w:val="en-US"/>
+        </w:rPr>
+        <w:t>E</w:t>
+      </w:r>
+      <w:r>
+        <w:rPr>
+          <w:noProof/>
+        </w:rPr>
+        <w:t>/</w:t>
+      </w:r>
+      <w:r>
+        <w:rPr>
+          <w:noProof/>
+          <w:lang w:val="en-US"/>
+        </w:rPr>
+        <w:t>R</w:t>
+      </w:r>
+      <w:r>
+        <w:rPr>
           <w:noProof/>
         </w:rPr>
         <w:t xml:space="preserve"> </w:t>
@@ -3192,72 +3408,105 @@
         <w:rPr>
           <w:noProof/>
         </w:rPr>
-        <w:t>(RoomNumber, FloorNumber, GuestId, ServiceId, CheckInDate)</w:t>
+        <w:t xml:space="preserve">диаграма на </w:t>
+      </w:r>
+      <w:r>
+        <w:rPr>
+          <w:noProof/>
+          <w:lang w:val="en-US"/>
+        </w:rPr>
+        <w:t>HealthcareSystem</w:t>
+      </w:r>
+      <w:r>
+        <w:rPr>
+          <w:noProof/>
+        </w:rPr>
+        <w:t xml:space="preserve"> </w:t>
+      </w:r>
+      <w:r>
+        <w:rPr>
+          <w:noProof/>
+        </w:rPr>
+        <w:t>БД</w:t>
       </w:r>
     </w:p>
     <w:p>
       <w:pPr>
-        <w:spacing w:before="0" w:after="200"/>
-        <w:rPr>
-          <w:noProof/>
-          <w:lang w:val="bg-BG"/>
-        </w:rPr>
-      </w:pPr>
-      <w:r>
-        <w:rPr>
-          <w:b/>
-          <w:lang w:val="bg-BG"/>
-        </w:rPr>
-        <w:t>Подсказка</w:t>
-      </w:r>
-      <w:r>
-        <w:t xml:space="preserve">: </w:t>
-      </w:r>
-      <w:r>
-        <w:rPr>
-          <w:lang w:val="bg-BG"/>
-        </w:rPr>
-        <w:t xml:space="preserve">Използвайте </w:t>
-      </w:r>
-      <w:r>
-        <w:rPr>
-          <w:b/>
-          <w:lang w:val="bg-BG"/>
-        </w:rPr>
-        <w:t>комбинирани първични ключове</w:t>
-      </w:r>
-      <w:r>
-        <w:t xml:space="preserve">, </w:t>
-      </w:r>
-      <w:r>
-        <w:rPr>
-          <w:lang w:val="bg-BG"/>
-        </w:rPr>
-        <w:t>където се налага</w:t>
-      </w:r>
-      <w:r>
-        <w:t>.</w:t>
+        <w:rPr>
+          <w:lang w:val="bg-BG"/>
+        </w:rPr>
+      </w:pPr>
+      <w:r>
+        <w:rPr>
+          <w:lang w:val="bg-BG"/>
+        </w:rPr>
+        <w:t xml:space="preserve">Създайте диаграма на базата данни </w:t>
+      </w:r>
+      <w:proofErr w:type="spellStart"/>
+      <w:r>
+        <w:rPr>
+          <w:rFonts w:ascii="Consolas" w:hAnsi="Consolas" w:cstheme="minorHAnsi"/>
+          <w:b/>
+          <w:bCs/>
+        </w:rPr>
+        <w:t>Healt</w:t>
+      </w:r>
+      <w:r>
+        <w:rPr>
+          <w:rFonts w:ascii="Consolas" w:hAnsi="Consolas" w:cstheme="minorHAnsi"/>
+          <w:b/>
+          <w:bCs/>
+        </w:rPr>
+        <w:t>h</w:t>
+      </w:r>
+      <w:r>
+        <w:rPr>
+          <w:rFonts w:ascii="Consolas" w:hAnsi="Consolas" w:cstheme="minorHAnsi"/>
+          <w:b/>
+          <w:bCs/>
+        </w:rPr>
+        <w:t>careSystem</w:t>
+      </w:r>
+      <w:proofErr w:type="spellEnd"/>
+      <w:r>
+        <w:rPr>
+          <w:lang w:val="ru-RU"/>
+        </w:rPr>
+        <w:t xml:space="preserve">. </w:t>
+      </w:r>
+      <w:r>
+        <w:rPr>
+          <w:lang w:val="bg-BG"/>
+        </w:rPr>
+        <w:t xml:space="preserve">Включете </w:t>
+      </w:r>
+      <w:r>
+        <w:rPr>
+          <w:b/>
+          <w:bCs/>
+          <w:lang w:val="bg-BG"/>
+        </w:rPr>
+        <w:t>всички</w:t>
+      </w:r>
+      <w:r>
+        <w:rPr>
+          <w:lang w:val="bg-BG"/>
+        </w:rPr>
+        <w:t xml:space="preserve"> таблици.</w:t>
       </w:r>
     </w:p>
     <w:p>
       <w:pPr>
-        <w:pStyle w:val="Heading2"/>
-      </w:pPr>
-      <w:r>
-        <w:t xml:space="preserve">База </w:t>
-      </w:r>
-      <w:r>
-        <w:t>данни</w:t>
-      </w:r>
-      <w:r>
-        <w:t xml:space="preserve"> </w:t>
-      </w:r>
-      <w:r>
-        <w:rPr>
-          <w:noProof/>
-          <w:lang w:val="en-US"/>
-        </w:rPr>
-        <w:t>SchoolManagement</w:t>
+        <w:pStyle w:val="Heading3"/>
+        <w:rPr>
+          <w:lang w:val="bg-BG"/>
+        </w:rPr>
+      </w:pPr>
+      <w:r>
+        <w:rPr>
+          <w:lang w:val="bg-BG"/>
+        </w:rPr>
+        <w:t>Насоки</w:t>
       </w:r>
     </w:p>
     <w:p>
@@ -3270,2008 +3519,125 @@
         <w:rPr>
           <w:lang w:val="bg-BG"/>
         </w:rPr>
-        <w:t>С</w:t>
-      </w:r>
-      <w:r>
-        <w:rPr>
-          <w:lang w:val="bg-BG"/>
-        </w:rPr>
-        <w:t xml:space="preserve">ъздайте </w:t>
-      </w:r>
-      <w:r>
-        <w:rPr>
-          <w:lang w:val="bg-BG"/>
-        </w:rPr>
-        <w:t xml:space="preserve">база данни </w:t>
+        <w:t xml:space="preserve">В </w:t>
       </w:r>
       <w:r>
         <w:rPr>
           <w:rFonts w:ascii="Consolas" w:hAnsi="Consolas"/>
-          <w:b/>
-          <w:noProof/>
-        </w:rPr>
-        <w:t>SchoolManagement</w:t>
-      </w:r>
-      <w:r>
-        <w:rPr>
-          <w:b/>
-          <w:noProof/>
+          <w:lang w:val="ru-RU"/>
+        </w:rPr>
+        <w:t>[</w:t>
+      </w:r>
+      <w:r>
+        <w:rPr>
+          <w:rFonts w:ascii="Consolas" w:hAnsi="Consolas"/>
+          <w:b/>
+          <w:bCs/>
+        </w:rPr>
+        <w:t>Object</w:t>
+      </w:r>
+      <w:r>
+        <w:rPr>
+          <w:rFonts w:ascii="Consolas" w:hAnsi="Consolas"/>
+          <w:b/>
+          <w:bCs/>
+          <w:lang w:val="ru-RU"/>
         </w:rPr>
         <w:t xml:space="preserve"> </w:t>
       </w:r>
       <w:r>
         <w:rPr>
-          <w:lang w:val="bg-BG"/>
-        </w:rPr>
-        <w:t>със следните обекти</w:t>
-      </w:r>
-      <w:r>
-        <w:t>:</w:t>
+          <w:rFonts w:ascii="Consolas" w:hAnsi="Consolas"/>
+          <w:b/>
+          <w:bCs/>
+        </w:rPr>
+        <w:t>Explorer</w:t>
+      </w:r>
+      <w:r>
+        <w:rPr>
+          <w:rFonts w:ascii="Consolas" w:hAnsi="Consolas"/>
+          <w:lang w:val="ru-RU"/>
+        </w:rPr>
+        <w:t>]</w:t>
+      </w:r>
+      <w:r>
+        <w:rPr>
+          <w:lang w:val="bg-BG"/>
+        </w:rPr>
+        <w:t xml:space="preserve">, който се намира в </w:t>
+      </w:r>
+      <w:r>
+        <w:rPr>
+          <w:b/>
+          <w:bCs/>
+          <w:lang w:val="bg-BG"/>
+        </w:rPr>
+        <w:t>лявата</w:t>
+      </w:r>
+      <w:r>
+        <w:rPr>
+          <w:lang w:val="bg-BG"/>
+        </w:rPr>
+        <w:t xml:space="preserve"> страна на екрана, натиснете върху</w:t>
+      </w:r>
+      <w:r>
+        <w:rPr>
+          <w:lang w:val="ru-RU"/>
+        </w:rPr>
+        <w:t xml:space="preserve"> </w:t>
+      </w:r>
+      <w:r>
+        <w:rPr>
+          <w:rFonts w:ascii="Consolas" w:hAnsi="Consolas"/>
+          <w:lang w:val="ru-RU"/>
+        </w:rPr>
+        <w:t>"[</w:t>
+      </w:r>
+      <w:r>
+        <w:rPr>
+          <w:rFonts w:ascii="Consolas" w:hAnsi="Consolas"/>
+          <w:b/>
+          <w:bCs/>
+          <w:lang w:val="ru-RU"/>
+        </w:rPr>
+        <w:t>+</w:t>
+      </w:r>
+      <w:r>
+        <w:rPr>
+          <w:rFonts w:ascii="Consolas" w:hAnsi="Consolas"/>
+          <w:lang w:val="ru-RU"/>
+        </w:rPr>
+        <w:t>]"</w:t>
+      </w:r>
+      <w:r>
+        <w:rPr>
+          <w:lang w:val="bg-BG"/>
+        </w:rPr>
+        <w:t xml:space="preserve"> до </w:t>
+      </w:r>
+      <w:r>
+        <w:rPr>
+          <w:rFonts w:ascii="Consolas" w:hAnsi="Consolas"/>
+          <w:b/>
+          <w:bCs/>
+        </w:rPr>
+        <w:t>Databases</w:t>
+      </w:r>
+      <w:r>
+        <w:rPr>
+          <w:lang w:val="bg-BG"/>
+        </w:rPr>
+        <w:t>.</w:t>
       </w:r>
     </w:p>
     <w:p>
       <w:pPr>
-        <w:pStyle w:val="ListParagraph"/>
-        <w:numPr>
-          <w:ilvl w:val="0"/>
-          <w:numId w:val="45"/>
-        </w:numPr>
-        <w:spacing w:before="0" w:after="200"/>
-        <w:rPr>
-          <w:noProof/>
-          <w:lang w:val="bg-BG"/>
-        </w:rPr>
-      </w:pPr>
-      <w:r>
-        <w:rPr>
-          <w:rFonts w:ascii="Consolas" w:hAnsi="Consolas"/>
-          <w:b/>
-          <w:noProof/>
-        </w:rPr>
-        <w:t>Courses</w:t>
-      </w:r>
-      <w:r>
-        <w:rPr>
-          <w:b/>
-          <w:noProof/>
-        </w:rPr>
-        <w:t xml:space="preserve"> </w:t>
-      </w:r>
-      <w:r>
-        <w:rPr>
-          <w:noProof/>
-        </w:rPr>
-        <w:t>(Id, Name)</w:t>
-      </w:r>
-    </w:p>
-    <w:p>
-      <w:pPr>
-        <w:pStyle w:val="ListParagraph"/>
-        <w:numPr>
-          <w:ilvl w:val="0"/>
-          <w:numId w:val="45"/>
-        </w:numPr>
-        <w:spacing w:before="0" w:after="200"/>
-        <w:rPr>
-          <w:noProof/>
-          <w:lang w:val="bg-BG"/>
-        </w:rPr>
-      </w:pPr>
-      <w:r>
-        <w:rPr>
-          <w:rFonts w:ascii="Consolas" w:hAnsi="Consolas"/>
-          <w:b/>
-          <w:noProof/>
-        </w:rPr>
-        <w:t>Teachers</w:t>
-      </w:r>
-      <w:r>
-        <w:rPr>
-          <w:b/>
-          <w:noProof/>
-        </w:rPr>
-        <w:t xml:space="preserve">  </w:t>
-      </w:r>
-      <w:r>
-        <w:rPr>
-          <w:noProof/>
-        </w:rPr>
-        <w:t>(Id, FirstName, LastName, Age)</w:t>
-      </w:r>
-    </w:p>
-    <w:p>
-      <w:pPr>
-        <w:pStyle w:val="ListParagraph"/>
-        <w:numPr>
-          <w:ilvl w:val="0"/>
-          <w:numId w:val="45"/>
-        </w:numPr>
-        <w:spacing w:before="0" w:after="200"/>
-        <w:rPr>
-          <w:noProof/>
-          <w:lang w:val="bg-BG"/>
-        </w:rPr>
-      </w:pPr>
-      <w:r>
-        <w:rPr>
-          <w:rFonts w:ascii="Consolas" w:hAnsi="Consolas"/>
-          <w:b/>
-          <w:noProof/>
-        </w:rPr>
-        <w:t>Students</w:t>
-      </w:r>
-      <w:r>
-        <w:rPr>
-          <w:b/>
-          <w:noProof/>
-        </w:rPr>
-        <w:t xml:space="preserve"> </w:t>
-      </w:r>
-      <w:r>
-        <w:rPr>
-          <w:noProof/>
-        </w:rPr>
-        <w:t>(Id, FirstName, LastName, Age)</w:t>
-      </w:r>
-    </w:p>
-    <w:p>
-      <w:pPr>
-        <w:pStyle w:val="ListParagraph"/>
-        <w:numPr>
-          <w:ilvl w:val="0"/>
-          <w:numId w:val="45"/>
-        </w:numPr>
-        <w:spacing w:before="0" w:after="200"/>
-        <w:rPr>
-          <w:noProof/>
-          <w:lang w:val="bg-BG"/>
-        </w:rPr>
-      </w:pPr>
-      <w:r>
-        <w:rPr>
-          <w:rFonts w:ascii="Consolas" w:hAnsi="Consolas"/>
-          <w:b/>
-          <w:noProof/>
-        </w:rPr>
-        <w:t>Assignments</w:t>
-      </w:r>
-      <w:r>
-        <w:rPr>
-          <w:noProof/>
-        </w:rPr>
-        <w:t xml:space="preserve"> (Id, Name, DeadlineDate, CourseId)</w:t>
-      </w:r>
-    </w:p>
-    <w:p>
-      <w:pPr>
-        <w:pStyle w:val="ListParagraph"/>
-        <w:numPr>
-          <w:ilvl w:val="0"/>
-          <w:numId w:val="45"/>
-        </w:numPr>
-        <w:spacing w:before="0" w:after="200"/>
-        <w:rPr>
-          <w:noProof/>
-          <w:lang w:val="bg-BG"/>
-        </w:rPr>
-      </w:pPr>
-      <w:r>
-        <w:rPr>
-          <w:rFonts w:ascii="Consolas" w:hAnsi="Consolas"/>
-          <w:b/>
-          <w:noProof/>
-        </w:rPr>
-        <w:t>StudentsAssigments</w:t>
-      </w:r>
-      <w:r>
-        <w:rPr>
-          <w:b/>
-          <w:noProof/>
-        </w:rPr>
-        <w:t xml:space="preserve"> </w:t>
-      </w:r>
-      <w:r>
-        <w:rPr>
-          <w:noProof/>
-        </w:rPr>
-        <w:t>(AssignmentId, StudentId, SubmissionDate)</w:t>
-      </w:r>
-    </w:p>
-    <w:p>
-      <w:pPr>
-        <w:pStyle w:val="Heading2"/>
-      </w:pPr>
-      <w:r>
-        <w:t xml:space="preserve">База </w:t>
-      </w:r>
-      <w:r>
-        <w:t>данни</w:t>
-      </w:r>
-      <w:r>
-        <w:t xml:space="preserve"> </w:t>
-      </w:r>
-      <w:r>
-        <w:rPr>
-          <w:lang w:val="en-US"/>
-        </w:rPr>
-        <w:t>Company</w:t>
-      </w:r>
-    </w:p>
-    <w:p>
-      <w:pPr>
-        <w:rPr>
-          <w:lang w:val="bg-BG"/>
-        </w:rPr>
-      </w:pPr>
-      <w:r>
-        <w:rPr>
-          <w:lang w:val="bg-BG"/>
-        </w:rPr>
-        <w:t>С</w:t>
-      </w:r>
-      <w:r>
-        <w:rPr>
-          <w:lang w:val="bg-BG"/>
-        </w:rPr>
-        <w:t xml:space="preserve">ъздайте </w:t>
-      </w:r>
-      <w:r>
-        <w:rPr>
-          <w:lang w:val="bg-BG"/>
-        </w:rPr>
-        <w:t xml:space="preserve">база данни </w:t>
-      </w:r>
-      <w:r>
-        <w:rPr>
-          <w:rFonts w:ascii="Consolas" w:hAnsi="Consolas"/>
-          <w:b/>
-        </w:rPr>
-        <w:t>Company</w:t>
-      </w:r>
-      <w:r>
-        <w:rPr>
-          <w:b/>
-        </w:rPr>
-        <w:t xml:space="preserve"> </w:t>
-      </w:r>
-      <w:r>
-        <w:rPr>
-          <w:lang w:val="bg-BG"/>
-        </w:rPr>
-        <w:t>със следните обекти</w:t>
-      </w:r>
-      <w:r>
-        <w:t>:</w:t>
-      </w:r>
-    </w:p>
-    <w:p>
-      <w:pPr>
-        <w:pStyle w:val="ListParagraph"/>
-        <w:numPr>
-          <w:ilvl w:val="0"/>
-          <w:numId w:val="45"/>
-        </w:numPr>
-        <w:spacing w:before="0" w:after="200"/>
-        <w:rPr>
-          <w:noProof/>
-          <w:lang w:val="bg-BG"/>
-        </w:rPr>
-      </w:pPr>
-      <w:r>
-        <w:rPr>
-          <w:rFonts w:ascii="Consolas" w:hAnsi="Consolas"/>
-          <w:b/>
-          <w:noProof/>
-        </w:rPr>
-        <w:t>Employees</w:t>
-      </w:r>
-      <w:r>
-        <w:rPr>
-          <w:b/>
-          <w:noProof/>
-        </w:rPr>
-        <w:t xml:space="preserve"> </w:t>
-      </w:r>
-      <w:r>
-        <w:rPr>
-          <w:noProof/>
-        </w:rPr>
-        <w:t>(Id, FirstName, LastName, Email, DepartmentId, ManagerId, AddressId)</w:t>
-      </w:r>
-    </w:p>
-    <w:p>
-      <w:pPr>
-        <w:pStyle w:val="ListParagraph"/>
-        <w:numPr>
-          <w:ilvl w:val="0"/>
-          <w:numId w:val="45"/>
-        </w:numPr>
-        <w:spacing w:before="0" w:after="200"/>
-        <w:rPr>
-          <w:noProof/>
-          <w:lang w:val="bg-BG"/>
-        </w:rPr>
-      </w:pPr>
-      <w:r>
-        <w:rPr>
-          <w:rFonts w:ascii="Consolas" w:hAnsi="Consolas"/>
-          <w:b/>
-          <w:noProof/>
-        </w:rPr>
-        <w:t>Departments</w:t>
-      </w:r>
-      <w:r>
-        <w:rPr>
-          <w:b/>
-          <w:noProof/>
-        </w:rPr>
-        <w:t xml:space="preserve">  </w:t>
-      </w:r>
-      <w:r>
-        <w:rPr>
-          <w:noProof/>
-        </w:rPr>
-        <w:t>(Id, Name)</w:t>
-      </w:r>
-    </w:p>
-    <w:p>
-      <w:pPr>
-        <w:pStyle w:val="ListParagraph"/>
-        <w:numPr>
-          <w:ilvl w:val="0"/>
-          <w:numId w:val="45"/>
-        </w:numPr>
-        <w:spacing w:before="0" w:after="200"/>
-        <w:rPr>
-          <w:noProof/>
-          <w:lang w:val="bg-BG"/>
-        </w:rPr>
-      </w:pPr>
-      <w:r>
-        <w:rPr>
-          <w:rFonts w:ascii="Consolas" w:hAnsi="Consolas"/>
-          <w:b/>
-          <w:noProof/>
-        </w:rPr>
-        <w:t>Cities</w:t>
-      </w:r>
-      <w:r>
-        <w:rPr>
-          <w:b/>
-          <w:noProof/>
-        </w:rPr>
-        <w:t xml:space="preserve"> </w:t>
-      </w:r>
-      <w:r>
-        <w:rPr>
-          <w:noProof/>
-        </w:rPr>
-        <w:t>(Id, Name)</w:t>
-      </w:r>
-    </w:p>
-    <w:p>
-      <w:pPr>
-        <w:pStyle w:val="ListParagraph"/>
-        <w:numPr>
-          <w:ilvl w:val="0"/>
-          <w:numId w:val="45"/>
-        </w:numPr>
-        <w:spacing w:before="0" w:after="200"/>
-        <w:rPr>
-          <w:noProof/>
-          <w:lang w:val="bg-BG"/>
-        </w:rPr>
-      </w:pPr>
-      <w:r>
-        <w:rPr>
-          <w:rFonts w:ascii="Consolas" w:hAnsi="Consolas"/>
-          <w:b/>
-          <w:noProof/>
-        </w:rPr>
-        <w:t>Addresses</w:t>
-      </w:r>
-      <w:r>
-        <w:rPr>
-          <w:noProof/>
-        </w:rPr>
-        <w:t xml:space="preserve"> (Id, Name, CityId)</w:t>
-      </w:r>
-    </w:p>
-    <w:p>
-      <w:pPr>
-        <w:spacing w:before="0" w:after="200"/>
-        <w:rPr>
-          <w:b/>
-          <w:noProof/>
-          <w:lang w:val="bg-BG"/>
-        </w:rPr>
-      </w:pPr>
-      <w:r>
-        <w:rPr>
-          <w:b/>
-          <w:noProof/>
-          <w:lang w:val="bg-BG"/>
-        </w:rPr>
-        <w:t>Подсказка</w:t>
-      </w:r>
-      <w:r>
-        <w:rPr>
-          <w:noProof/>
-        </w:rPr>
-        <w:t xml:space="preserve">: </w:t>
-      </w:r>
-      <w:r>
-        <w:rPr>
-          <w:rFonts w:ascii="Consolas" w:hAnsi="Consolas"/>
-          <w:b/>
-          <w:noProof/>
-        </w:rPr>
-        <w:t>ManagerId</w:t>
-      </w:r>
-      <w:r>
-        <w:rPr>
-          <w:noProof/>
-        </w:rPr>
-        <w:t xml:space="preserve"> </w:t>
-      </w:r>
-      <w:r>
-        <w:rPr>
-          <w:noProof/>
-          <w:lang w:val="bg-BG"/>
-        </w:rPr>
-        <w:t xml:space="preserve">сочи към </w:t>
-      </w:r>
-      <w:r>
-        <w:rPr>
-          <w:b/>
-          <w:noProof/>
-          <w:lang w:val="bg-BG"/>
-        </w:rPr>
-        <w:t>първичния ключ</w:t>
-      </w:r>
-      <w:r>
-        <w:rPr>
-          <w:noProof/>
-          <w:lang w:val="bg-BG"/>
-        </w:rPr>
-        <w:t xml:space="preserve"> на </w:t>
-      </w:r>
-      <w:r>
-        <w:rPr>
-          <w:b/>
-          <w:noProof/>
-          <w:lang w:val="bg-BG"/>
-        </w:rPr>
-        <w:t>работник</w:t>
-      </w:r>
-      <w:r>
-        <w:rPr>
-          <w:noProof/>
-        </w:rPr>
-        <w:t xml:space="preserve">. </w:t>
-      </w:r>
-      <w:r>
-        <w:rPr>
-          <w:noProof/>
-          <w:lang w:val="bg-BG"/>
-        </w:rPr>
-        <w:t xml:space="preserve">Мениджърите </w:t>
-      </w:r>
-      <w:r>
-        <w:rPr>
-          <w:b/>
-          <w:noProof/>
-          <w:lang w:val="bg-BG"/>
-        </w:rPr>
-        <w:t>не могат</w:t>
-      </w:r>
-      <w:r>
-        <w:rPr>
-          <w:noProof/>
-          <w:lang w:val="bg-BG"/>
-        </w:rPr>
-        <w:t xml:space="preserve"> да имат </w:t>
-      </w:r>
-      <w:r>
-        <w:rPr>
-          <w:b/>
-          <w:bCs/>
-          <w:noProof/>
-          <w:lang w:val="bg-BG"/>
-        </w:rPr>
-        <w:t>свой</w:t>
-      </w:r>
-      <w:r>
-        <w:rPr>
-          <w:noProof/>
-          <w:lang w:val="bg-BG"/>
-        </w:rPr>
-        <w:t xml:space="preserve"> </w:t>
-      </w:r>
-      <w:r>
-        <w:rPr>
-          <w:b/>
-          <w:bCs/>
-          <w:noProof/>
-          <w:lang w:val="bg-BG"/>
-        </w:rPr>
-        <w:t>мениджър</w:t>
-      </w:r>
-      <w:r>
-        <w:rPr>
-          <w:noProof/>
-        </w:rPr>
-        <w:t xml:space="preserve">. </w:t>
-      </w:r>
-      <w:r>
-        <w:rPr>
-          <w:noProof/>
-          <w:lang w:val="bg-BG"/>
-        </w:rPr>
-        <w:t xml:space="preserve">Помислете дали ще направите полето </w:t>
-      </w:r>
-      <w:r>
-        <w:rPr>
-          <w:rFonts w:ascii="Consolas" w:hAnsi="Consolas"/>
-          <w:b/>
-          <w:noProof/>
-        </w:rPr>
-        <w:t>ManagerId</w:t>
-      </w:r>
-      <w:r>
-        <w:rPr>
-          <w:noProof/>
-        </w:rPr>
-        <w:t xml:space="preserve"> </w:t>
-      </w:r>
-      <w:r>
-        <w:rPr>
-          <w:noProof/>
-          <w:lang w:val="bg-BG"/>
-        </w:rPr>
-        <w:t xml:space="preserve">задължително </w:t>
-      </w:r>
-      <w:r>
-        <w:rPr>
-          <w:b/>
-          <w:bCs/>
-          <w:noProof/>
-          <w:lang w:val="bg-BG"/>
-        </w:rPr>
-        <w:t>или</w:t>
-      </w:r>
-      <w:r>
-        <w:rPr>
-          <w:noProof/>
-          <w:lang w:val="bg-BG"/>
-        </w:rPr>
-        <w:t xml:space="preserve"> не</w:t>
-      </w:r>
-      <w:r>
-        <w:rPr>
-          <w:noProof/>
-        </w:rPr>
-        <w:t>.</w:t>
-      </w:r>
-    </w:p>
-    <w:p>
-      <w:pPr>
-        <w:pStyle w:val="Heading2"/>
-      </w:pPr>
-      <w:r>
-        <w:t xml:space="preserve">База </w:t>
-      </w:r>
-      <w:r>
-        <w:t>данни</w:t>
-      </w:r>
-      <w:r>
-        <w:t xml:space="preserve"> </w:t>
-      </w:r>
-      <w:r>
-        <w:rPr>
-          <w:lang w:val="en-US"/>
-        </w:rPr>
-        <w:t>Library</w:t>
-      </w:r>
-    </w:p>
-    <w:p>
-      <w:pPr>
-        <w:rPr>
-          <w:lang w:val="bg-BG"/>
-        </w:rPr>
-      </w:pPr>
-      <w:r>
-        <w:rPr>
-          <w:lang w:val="bg-BG"/>
-        </w:rPr>
-        <w:t>С</w:t>
-      </w:r>
-      <w:r>
-        <w:rPr>
-          <w:lang w:val="bg-BG"/>
-        </w:rPr>
-        <w:t xml:space="preserve">ъздайте </w:t>
-      </w:r>
-      <w:r>
-        <w:rPr>
-          <w:lang w:val="bg-BG"/>
-        </w:rPr>
-        <w:t xml:space="preserve">база данни </w:t>
-      </w:r>
-      <w:r>
-        <w:rPr>
-          <w:rFonts w:ascii="Consolas" w:hAnsi="Consolas"/>
-          <w:b/>
-        </w:rPr>
-        <w:t>Library</w:t>
-      </w:r>
-      <w:r>
-        <w:rPr>
-          <w:b/>
-        </w:rPr>
-        <w:t xml:space="preserve"> </w:t>
-      </w:r>
-      <w:r>
-        <w:rPr>
-          <w:lang w:val="bg-BG"/>
-        </w:rPr>
-        <w:t>със следните обекти</w:t>
-      </w:r>
-      <w:r>
-        <w:t>:</w:t>
-      </w:r>
-    </w:p>
-    <w:p>
-      <w:pPr>
-        <w:pStyle w:val="ListParagraph"/>
-        <w:numPr>
-          <w:ilvl w:val="0"/>
-          <w:numId w:val="45"/>
-        </w:numPr>
-        <w:spacing w:before="0" w:after="200"/>
-        <w:rPr>
-          <w:noProof/>
-          <w:lang w:val="bg-BG"/>
-        </w:rPr>
-      </w:pPr>
-      <w:r>
-        <w:rPr>
-          <w:rFonts w:ascii="Consolas" w:hAnsi="Consolas"/>
-          <w:b/>
-          <w:noProof/>
-        </w:rPr>
-        <w:t>Authors</w:t>
-      </w:r>
-      <w:r>
-        <w:rPr>
-          <w:b/>
-          <w:noProof/>
-        </w:rPr>
-        <w:t xml:space="preserve"> </w:t>
-      </w:r>
-      <w:r>
-        <w:rPr>
-          <w:noProof/>
-        </w:rPr>
-        <w:t>(Id, FirstName, LastName, Birthday, Nationality)</w:t>
-      </w:r>
-    </w:p>
-    <w:p>
-      <w:pPr>
-        <w:pStyle w:val="ListParagraph"/>
-        <w:numPr>
-          <w:ilvl w:val="0"/>
-          <w:numId w:val="45"/>
-        </w:numPr>
-        <w:spacing w:before="0" w:after="200"/>
-        <w:rPr>
-          <w:noProof/>
-          <w:lang w:val="bg-BG"/>
-        </w:rPr>
-      </w:pPr>
-      <w:r>
-        <w:rPr>
-          <w:rFonts w:ascii="Consolas" w:hAnsi="Consolas"/>
-          <w:b/>
-          <w:noProof/>
-        </w:rPr>
-        <w:t>Books</w:t>
-      </w:r>
-      <w:r>
-        <w:rPr>
-          <w:b/>
-          <w:noProof/>
-        </w:rPr>
-        <w:t xml:space="preserve">  </w:t>
-      </w:r>
-      <w:r>
-        <w:rPr>
-          <w:noProof/>
-        </w:rPr>
-        <w:t>(Id, Title, PublicationYear, AuthorId, GenreId)</w:t>
-      </w:r>
-    </w:p>
-    <w:p>
-      <w:pPr>
-        <w:pStyle w:val="ListParagraph"/>
-        <w:numPr>
-          <w:ilvl w:val="0"/>
-          <w:numId w:val="45"/>
-        </w:numPr>
-        <w:spacing w:before="0" w:after="200"/>
-        <w:rPr>
-          <w:noProof/>
-          <w:lang w:val="bg-BG"/>
-        </w:rPr>
-      </w:pPr>
-      <w:r>
-        <w:rPr>
-          <w:rFonts w:ascii="Consolas" w:hAnsi="Consolas"/>
-          <w:b/>
-          <w:noProof/>
-        </w:rPr>
-        <w:lastRenderedPageBreak/>
-        <w:t>Genres</w:t>
-      </w:r>
-      <w:r>
-        <w:rPr>
-          <w:b/>
-          <w:noProof/>
-        </w:rPr>
-        <w:t xml:space="preserve"> </w:t>
-      </w:r>
-      <w:r>
-        <w:rPr>
-          <w:noProof/>
-        </w:rPr>
-        <w:t>(Id, Name, Description)</w:t>
-      </w:r>
-    </w:p>
-    <w:p>
-      <w:pPr>
-        <w:pStyle w:val="ListParagraph"/>
-        <w:numPr>
-          <w:ilvl w:val="0"/>
-          <w:numId w:val="45"/>
-        </w:numPr>
-        <w:spacing w:before="0" w:after="200"/>
-        <w:rPr>
-          <w:noProof/>
-          <w:lang w:val="bg-BG"/>
-        </w:rPr>
-      </w:pPr>
-      <w:r>
-        <w:rPr>
-          <w:rFonts w:ascii="Consolas" w:hAnsi="Consolas"/>
-          <w:b/>
-          <w:noProof/>
-        </w:rPr>
-        <w:t>Readers</w:t>
-      </w:r>
-      <w:r>
-        <w:rPr>
-          <w:noProof/>
-        </w:rPr>
-        <w:t xml:space="preserve"> (Id, FirstName, LastName, Email, PhoneNumber)</w:t>
-      </w:r>
-    </w:p>
-    <w:p>
-      <w:pPr>
-        <w:pStyle w:val="ListParagraph"/>
-        <w:numPr>
-          <w:ilvl w:val="0"/>
-          <w:numId w:val="45"/>
-        </w:numPr>
-        <w:spacing w:before="0" w:after="200"/>
-        <w:rPr>
-          <w:noProof/>
-          <w:lang w:val="bg-BG"/>
-        </w:rPr>
-      </w:pPr>
-      <w:r>
-        <w:rPr>
-          <w:rFonts w:ascii="Consolas" w:hAnsi="Consolas"/>
-          <w:b/>
-          <w:noProof/>
-        </w:rPr>
-        <w:t>Loans</w:t>
-      </w:r>
-      <w:r>
-        <w:rPr>
-          <w:b/>
-          <w:noProof/>
-        </w:rPr>
-        <w:t xml:space="preserve"> </w:t>
-      </w:r>
-      <w:r>
-        <w:rPr>
-          <w:noProof/>
-        </w:rPr>
-        <w:t>(Id, ReaderId, BookId, StartDate, EndDate)</w:t>
-      </w:r>
-    </w:p>
-    <w:p>
-      <w:pPr>
-        <w:pStyle w:val="ListParagraph"/>
-        <w:numPr>
-          <w:ilvl w:val="0"/>
-          <w:numId w:val="45"/>
-        </w:numPr>
-        <w:spacing w:before="0" w:after="200"/>
-        <w:rPr>
-          <w:noProof/>
-          <w:lang w:val="bg-BG"/>
-        </w:rPr>
-      </w:pPr>
-      <w:r>
-        <w:rPr>
-          <w:rFonts w:ascii="Consolas" w:hAnsi="Consolas"/>
-          <w:b/>
-          <w:noProof/>
-        </w:rPr>
-        <w:t>Reservations</w:t>
-      </w:r>
-      <w:r>
-        <w:rPr>
-          <w:b/>
-          <w:noProof/>
-        </w:rPr>
-        <w:t xml:space="preserve"> </w:t>
-      </w:r>
-      <w:r>
-        <w:rPr>
-          <w:noProof/>
-        </w:rPr>
-        <w:t>(Id, ReaderId, BookId, ReservationDate, PickupDate, Notes)</w:t>
-      </w:r>
-    </w:p>
-    <w:p>
-      <w:pPr>
-        <w:pStyle w:val="Heading2"/>
-      </w:pPr>
-      <w:r>
-        <w:t xml:space="preserve">База </w:t>
-      </w:r>
-      <w:r>
-        <w:t>данни</w:t>
-      </w:r>
-      <w:r>
-        <w:t xml:space="preserve"> </w:t>
-      </w:r>
-      <w:r>
-        <w:rPr>
-          <w:lang w:val="en-US"/>
-        </w:rPr>
-        <w:t>Sales</w:t>
-      </w:r>
-    </w:p>
-    <w:p>
-      <w:pPr>
-        <w:rPr>
-          <w:lang w:val="bg-BG"/>
-        </w:rPr>
-      </w:pPr>
-      <w:r>
-        <w:rPr>
-          <w:lang w:val="bg-BG"/>
-        </w:rPr>
-        <w:t>С</w:t>
-      </w:r>
-      <w:r>
-        <w:rPr>
-          <w:lang w:val="bg-BG"/>
-        </w:rPr>
-        <w:t xml:space="preserve">ъздайте </w:t>
-      </w:r>
-      <w:r>
-        <w:rPr>
-          <w:lang w:val="bg-BG"/>
-        </w:rPr>
-        <w:t xml:space="preserve">база данни </w:t>
-      </w:r>
-      <w:r>
-        <w:rPr>
-          <w:rFonts w:ascii="Consolas" w:hAnsi="Consolas"/>
-          <w:b/>
-        </w:rPr>
-        <w:t>Sales</w:t>
-      </w:r>
-      <w:r>
-        <w:rPr>
-          <w:b/>
-        </w:rPr>
-        <w:t xml:space="preserve"> </w:t>
-      </w:r>
-      <w:r>
-        <w:rPr>
-          <w:lang w:val="bg-BG"/>
-        </w:rPr>
-        <w:t>със следните обекти</w:t>
-      </w:r>
-      <w:r>
-        <w:t>:</w:t>
-      </w:r>
-    </w:p>
-    <w:p>
-      <w:pPr>
-        <w:pStyle w:val="ListParagraph"/>
-        <w:numPr>
-          <w:ilvl w:val="0"/>
-          <w:numId w:val="45"/>
-        </w:numPr>
-        <w:spacing w:before="0" w:after="200"/>
-        <w:rPr>
-          <w:noProof/>
-          <w:lang w:val="bg-BG"/>
-        </w:rPr>
-      </w:pPr>
-      <w:r>
-        <w:rPr>
-          <w:rFonts w:ascii="Consolas" w:hAnsi="Consolas"/>
-          <w:b/>
-          <w:noProof/>
-        </w:rPr>
-        <w:t>Users</w:t>
-      </w:r>
-      <w:r>
-        <w:rPr>
-          <w:b/>
-          <w:noProof/>
-        </w:rPr>
-        <w:t xml:space="preserve"> </w:t>
-      </w:r>
-      <w:r>
-        <w:rPr>
-          <w:noProof/>
-        </w:rPr>
-        <w:t>(Id, FirstName, LastName, Email, PhoneNumber)</w:t>
-      </w:r>
-    </w:p>
-    <w:p>
-      <w:pPr>
-        <w:pStyle w:val="ListParagraph"/>
-        <w:numPr>
-          <w:ilvl w:val="0"/>
-          <w:numId w:val="45"/>
-        </w:numPr>
-        <w:spacing w:before="0" w:after="200"/>
-        <w:rPr>
-          <w:noProof/>
-          <w:lang w:val="bg-BG"/>
-        </w:rPr>
-      </w:pPr>
-      <w:r>
-        <w:rPr>
-          <w:rFonts w:ascii="Consolas" w:hAnsi="Consolas"/>
-          <w:b/>
-          <w:noProof/>
-        </w:rPr>
-        <w:t>Products</w:t>
-      </w:r>
-      <w:r>
-        <w:rPr>
-          <w:b/>
-          <w:noProof/>
-        </w:rPr>
-        <w:t xml:space="preserve">  </w:t>
-      </w:r>
-      <w:r>
-        <w:rPr>
-          <w:noProof/>
-        </w:rPr>
-        <w:t>(Id, Name, Description, Price, StockQuantity)</w:t>
-      </w:r>
-    </w:p>
-    <w:p>
-      <w:pPr>
-        <w:pStyle w:val="ListParagraph"/>
-        <w:numPr>
-          <w:ilvl w:val="0"/>
-          <w:numId w:val="45"/>
-        </w:numPr>
-        <w:spacing w:before="0" w:after="200"/>
-        <w:rPr>
-          <w:noProof/>
-          <w:lang w:val="bg-BG"/>
-        </w:rPr>
-      </w:pPr>
-      <w:r>
-        <w:rPr>
-          <w:rFonts w:ascii="Consolas" w:hAnsi="Consolas"/>
-          <w:b/>
-          <w:noProof/>
-        </w:rPr>
-        <w:t>Categories</w:t>
-      </w:r>
-      <w:r>
-        <w:rPr>
-          <w:b/>
-          <w:noProof/>
-        </w:rPr>
-        <w:t xml:space="preserve"> </w:t>
-      </w:r>
-      <w:r>
-        <w:rPr>
-          <w:noProof/>
-        </w:rPr>
-        <w:t>(Id, Name, Description)</w:t>
-      </w:r>
-    </w:p>
-    <w:p>
-      <w:pPr>
-        <w:pStyle w:val="ListParagraph"/>
-        <w:numPr>
-          <w:ilvl w:val="0"/>
-          <w:numId w:val="45"/>
-        </w:numPr>
-        <w:spacing w:before="0" w:after="200"/>
-        <w:rPr>
-          <w:noProof/>
-          <w:lang w:val="bg-BG"/>
-        </w:rPr>
-      </w:pPr>
-      <w:r>
-        <w:rPr>
-          <w:rFonts w:ascii="Consolas" w:hAnsi="Consolas"/>
-          <w:b/>
-          <w:noProof/>
-        </w:rPr>
-        <w:t>ProductsCategories</w:t>
-      </w:r>
-      <w:r>
-        <w:rPr>
-          <w:noProof/>
-        </w:rPr>
-        <w:t xml:space="preserve"> (Id, ProductId, CategoryId)</w:t>
-      </w:r>
-    </w:p>
-    <w:p>
-      <w:pPr>
-        <w:pStyle w:val="ListParagraph"/>
-        <w:numPr>
-          <w:ilvl w:val="0"/>
-          <w:numId w:val="45"/>
-        </w:numPr>
-        <w:spacing w:before="0" w:after="200"/>
-        <w:rPr>
-          <w:noProof/>
-          <w:lang w:val="bg-BG"/>
-        </w:rPr>
-      </w:pPr>
-      <w:r>
-        <w:rPr>
-          <w:rFonts w:ascii="Consolas" w:hAnsi="Consolas"/>
-          <w:b/>
-          <w:noProof/>
-        </w:rPr>
-        <w:t>Orders</w:t>
-      </w:r>
-      <w:r>
-        <w:rPr>
-          <w:b/>
-          <w:noProof/>
-        </w:rPr>
-        <w:t xml:space="preserve"> </w:t>
-      </w:r>
-      <w:r>
-        <w:rPr>
-          <w:noProof/>
-        </w:rPr>
-        <w:t>(Id, UserId, OrderDate, TotalAmount, ShippingAddress)</w:t>
-      </w:r>
-    </w:p>
-    <w:p>
-      <w:pPr>
-        <w:pStyle w:val="ListParagraph"/>
-        <w:numPr>
-          <w:ilvl w:val="0"/>
-          <w:numId w:val="45"/>
-        </w:numPr>
-        <w:spacing w:before="0" w:after="200"/>
-        <w:rPr>
-          <w:noProof/>
-          <w:lang w:val="bg-BG"/>
-        </w:rPr>
-      </w:pPr>
-      <w:r>
-        <w:rPr>
-          <w:rFonts w:ascii="Consolas" w:hAnsi="Consolas"/>
-          <w:b/>
-          <w:noProof/>
-        </w:rPr>
-        <w:t>OrderItems</w:t>
-      </w:r>
-      <w:r>
-        <w:rPr>
-          <w:b/>
-          <w:noProof/>
-        </w:rPr>
-        <w:t xml:space="preserve"> </w:t>
-      </w:r>
-      <w:r>
-        <w:rPr>
-          <w:noProof/>
-        </w:rPr>
-        <w:t>(Id, ProductId, Quantity, Subtotal)</w:t>
-      </w:r>
-    </w:p>
-    <w:p>
-      <w:pPr>
-        <w:pStyle w:val="ListParagraph"/>
-        <w:numPr>
-          <w:ilvl w:val="0"/>
-          <w:numId w:val="45"/>
-        </w:numPr>
-        <w:spacing w:before="0" w:after="200"/>
-        <w:rPr>
-          <w:noProof/>
-          <w:lang w:val="bg-BG"/>
-        </w:rPr>
-      </w:pPr>
-      <w:r>
-        <w:rPr>
-          <w:rFonts w:ascii="Consolas" w:hAnsi="Consolas"/>
-          <w:b/>
-          <w:noProof/>
-        </w:rPr>
-        <w:t>Reviews</w:t>
-      </w:r>
-      <w:r>
-        <w:rPr>
-          <w:b/>
-          <w:noProof/>
-        </w:rPr>
-        <w:t xml:space="preserve"> </w:t>
-      </w:r>
-      <w:r>
-        <w:rPr>
-          <w:noProof/>
-        </w:rPr>
-        <w:t>(Id, ProductId, UserId, Rating, Comment)</w:t>
-      </w:r>
-    </w:p>
-    <w:p>
-      <w:pPr>
-        <w:pStyle w:val="ListParagraph"/>
-        <w:numPr>
-          <w:ilvl w:val="0"/>
-          <w:numId w:val="45"/>
-        </w:numPr>
-        <w:spacing w:before="0" w:after="200"/>
-        <w:rPr>
-          <w:noProof/>
-          <w:lang w:val="bg-BG"/>
-        </w:rPr>
-      </w:pPr>
-      <w:r>
-        <w:rPr>
-          <w:rFonts w:ascii="Consolas" w:hAnsi="Consolas"/>
-          <w:b/>
-          <w:noProof/>
-        </w:rPr>
-        <w:t>Wishlists</w:t>
-      </w:r>
-      <w:r>
-        <w:rPr>
-          <w:b/>
-          <w:noProof/>
-        </w:rPr>
-        <w:t xml:space="preserve"> </w:t>
-      </w:r>
-      <w:r>
-        <w:rPr>
-          <w:noProof/>
-        </w:rPr>
-        <w:t>(Id, UserId)</w:t>
-      </w:r>
-    </w:p>
-    <w:p>
-      <w:pPr>
-        <w:pStyle w:val="ListParagraph"/>
-        <w:numPr>
-          <w:ilvl w:val="0"/>
-          <w:numId w:val="45"/>
-        </w:numPr>
-        <w:spacing w:before="0" w:after="200"/>
-        <w:rPr>
-          <w:noProof/>
-          <w:lang w:val="bg-BG"/>
-        </w:rPr>
-      </w:pPr>
-      <w:r>
-        <w:rPr>
-          <w:rFonts w:ascii="Consolas" w:hAnsi="Consolas"/>
-          <w:b/>
-          <w:noProof/>
-        </w:rPr>
-        <w:t>WishlistsProducts</w:t>
-      </w:r>
-      <w:r>
-        <w:rPr>
-          <w:b/>
-          <w:noProof/>
-        </w:rPr>
-        <w:t xml:space="preserve"> </w:t>
-      </w:r>
-      <w:r>
-        <w:rPr>
-          <w:noProof/>
-        </w:rPr>
-        <w:t xml:space="preserve">(WishlistId, ProductId) </w:t>
-      </w:r>
-    </w:p>
-    <w:p>
-      <w:pPr>
-        <w:pStyle w:val="Heading2"/>
-      </w:pPr>
-      <w:r>
-        <w:t xml:space="preserve">База данни </w:t>
-      </w:r>
-      <w:r>
-        <w:rPr>
-          <w:noProof/>
-          <w:lang w:val="en-US"/>
-        </w:rPr>
-        <w:t>SocialNetwork</w:t>
-      </w:r>
-    </w:p>
-    <w:p>
-      <w:pPr>
-        <w:rPr>
-          <w:lang w:val="bg-BG"/>
-        </w:rPr>
-      </w:pPr>
-      <w:r>
-        <w:rPr>
-          <w:lang w:val="bg-BG"/>
-        </w:rPr>
-        <w:t>С</w:t>
-      </w:r>
-      <w:r>
-        <w:rPr>
-          <w:lang w:val="bg-BG"/>
-        </w:rPr>
-        <w:t xml:space="preserve">ъздайте </w:t>
-      </w:r>
-      <w:r>
-        <w:rPr>
-          <w:lang w:val="bg-BG"/>
-        </w:rPr>
-        <w:t xml:space="preserve">база данни </w:t>
-      </w:r>
-      <w:r>
-        <w:rPr>
-          <w:rFonts w:ascii="Consolas" w:hAnsi="Consolas"/>
-          <w:b/>
-          <w:noProof/>
-        </w:rPr>
-        <w:t>SocialNetwork</w:t>
-      </w:r>
-      <w:r>
-        <w:rPr>
-          <w:noProof/>
-        </w:rPr>
-        <w:t xml:space="preserve"> </w:t>
-      </w:r>
-      <w:r>
-        <w:rPr>
-          <w:lang w:val="bg-BG"/>
-        </w:rPr>
-        <w:t>със следните обекти</w:t>
-      </w:r>
-      <w:r>
-        <w:t>:</w:t>
-      </w:r>
-    </w:p>
-    <w:p>
-      <w:pPr>
-        <w:pStyle w:val="ListParagraph"/>
-        <w:numPr>
-          <w:ilvl w:val="0"/>
-          <w:numId w:val="45"/>
-        </w:numPr>
-        <w:spacing w:before="0" w:after="200"/>
-        <w:rPr>
-          <w:noProof/>
-          <w:lang w:val="bg-BG"/>
-        </w:rPr>
-      </w:pPr>
-      <w:r>
-        <w:rPr>
-          <w:rFonts w:ascii="Consolas" w:hAnsi="Consolas"/>
-          <w:b/>
-          <w:noProof/>
-        </w:rPr>
-        <w:t>Users</w:t>
-      </w:r>
-      <w:r>
-        <w:rPr>
-          <w:b/>
-          <w:noProof/>
-        </w:rPr>
-        <w:t xml:space="preserve"> </w:t>
-      </w:r>
-      <w:r>
-        <w:rPr>
-          <w:noProof/>
-        </w:rPr>
-        <w:t>(Id, FirstName, LastName, Gender, BirthDate, PhoneNumber)</w:t>
-      </w:r>
-    </w:p>
-    <w:p>
-      <w:pPr>
-        <w:pStyle w:val="ListParagraph"/>
-        <w:numPr>
-          <w:ilvl w:val="0"/>
-          <w:numId w:val="45"/>
-        </w:numPr>
-        <w:spacing w:before="0" w:after="200"/>
-        <w:rPr>
-          <w:noProof/>
-          <w:lang w:val="bg-BG"/>
-        </w:rPr>
-      </w:pPr>
-      <w:r>
-        <w:rPr>
-          <w:rFonts w:ascii="Consolas" w:hAnsi="Consolas"/>
-          <w:b/>
-          <w:noProof/>
-        </w:rPr>
-        <w:t>Posts</w:t>
-      </w:r>
-      <w:r>
-        <w:rPr>
-          <w:b/>
-          <w:noProof/>
-        </w:rPr>
-        <w:t xml:space="preserve">  </w:t>
-      </w:r>
-      <w:r>
-        <w:rPr>
-          <w:noProof/>
-        </w:rPr>
-        <w:t>(Id, UserId, Text, Date, Likes)</w:t>
-      </w:r>
-    </w:p>
-    <w:p>
-      <w:pPr>
-        <w:pStyle w:val="ListParagraph"/>
-        <w:numPr>
-          <w:ilvl w:val="0"/>
-          <w:numId w:val="45"/>
-        </w:numPr>
-        <w:spacing w:before="0" w:after="200"/>
-        <w:rPr>
-          <w:noProof/>
-          <w:lang w:val="bg-BG"/>
-        </w:rPr>
-      </w:pPr>
-      <w:r>
-        <w:rPr>
-          <w:rFonts w:ascii="Consolas" w:hAnsi="Consolas"/>
-          <w:b/>
-          <w:noProof/>
-        </w:rPr>
-        <w:t>Comments</w:t>
-      </w:r>
-      <w:r>
-        <w:rPr>
-          <w:b/>
-          <w:noProof/>
-        </w:rPr>
-        <w:t xml:space="preserve"> </w:t>
-      </w:r>
-      <w:r>
-        <w:rPr>
-          <w:noProof/>
-        </w:rPr>
-        <w:t>(Id, UserId, PostId, Text , Date)</w:t>
-      </w:r>
-    </w:p>
-    <w:p>
-      <w:pPr>
-        <w:pStyle w:val="ListParagraph"/>
-        <w:numPr>
-          <w:ilvl w:val="0"/>
-          <w:numId w:val="45"/>
-        </w:numPr>
-        <w:spacing w:before="0" w:after="200"/>
-        <w:rPr>
-          <w:noProof/>
-          <w:lang w:val="bg-BG"/>
-        </w:rPr>
-      </w:pPr>
-      <w:r>
-        <w:rPr>
-          <w:rFonts w:ascii="Consolas" w:hAnsi="Consolas"/>
-          <w:b/>
-          <w:noProof/>
-        </w:rPr>
-        <w:t>Likes</w:t>
-      </w:r>
-      <w:r>
-        <w:rPr>
-          <w:noProof/>
-        </w:rPr>
-        <w:t xml:space="preserve"> (Id, UserId, PostId, Date)</w:t>
-      </w:r>
-    </w:p>
-    <w:p>
-      <w:pPr>
-        <w:pStyle w:val="ListParagraph"/>
-        <w:numPr>
-          <w:ilvl w:val="0"/>
-          <w:numId w:val="45"/>
-        </w:numPr>
-        <w:spacing w:before="0" w:after="200"/>
-        <w:rPr>
-          <w:noProof/>
-          <w:lang w:val="bg-BG"/>
-        </w:rPr>
-      </w:pPr>
-      <w:r>
-        <w:rPr>
-          <w:rFonts w:ascii="Consolas" w:hAnsi="Consolas"/>
-          <w:b/>
-          <w:noProof/>
-        </w:rPr>
-        <w:t>Friends</w:t>
-      </w:r>
-      <w:r>
-        <w:rPr>
-          <w:b/>
-          <w:noProof/>
-        </w:rPr>
-        <w:t xml:space="preserve"> </w:t>
-      </w:r>
-      <w:r>
-        <w:rPr>
-          <w:noProof/>
-        </w:rPr>
-        <w:t>(UserId1, UserId2)</w:t>
-      </w:r>
-    </w:p>
-    <w:p>
-      <w:pPr>
-        <w:pStyle w:val="ListParagraph"/>
-        <w:numPr>
-          <w:ilvl w:val="0"/>
-          <w:numId w:val="45"/>
-        </w:numPr>
-        <w:spacing w:before="0" w:after="200"/>
-        <w:rPr>
-          <w:noProof/>
-          <w:lang w:val="bg-BG"/>
-        </w:rPr>
-      </w:pPr>
-      <w:r>
-        <w:rPr>
-          <w:rFonts w:ascii="Consolas" w:hAnsi="Consolas"/>
-          <w:b/>
-          <w:noProof/>
-        </w:rPr>
-        <w:t>Messages</w:t>
-      </w:r>
-      <w:r>
-        <w:rPr>
-          <w:b/>
-          <w:noProof/>
-        </w:rPr>
-        <w:t xml:space="preserve"> </w:t>
-      </w:r>
-      <w:r>
-        <w:rPr>
-          <w:noProof/>
-        </w:rPr>
-        <w:t>(Id, SenderId, ReceiverId, Text, Date)</w:t>
-      </w:r>
-    </w:p>
-    <w:p>
-      <w:pPr>
-        <w:pStyle w:val="Heading2"/>
-      </w:pPr>
-      <w:r>
-        <w:t xml:space="preserve">База </w:t>
-      </w:r>
-      <w:r>
-        <w:t>данни</w:t>
-      </w:r>
-      <w:r>
-        <w:t xml:space="preserve"> </w:t>
-      </w:r>
-      <w:r>
-        <w:rPr>
-          <w:noProof/>
-          <w:lang w:val="en-US"/>
-        </w:rPr>
-        <w:t>HealthcareSystem</w:t>
-      </w:r>
-    </w:p>
-    <w:p>
-      <w:pPr>
-        <w:rPr>
-          <w:lang w:val="bg-BG"/>
-        </w:rPr>
-      </w:pPr>
-      <w:r>
-        <w:rPr>
-          <w:lang w:val="bg-BG"/>
-        </w:rPr>
-        <w:t>С</w:t>
-      </w:r>
-      <w:r>
-        <w:rPr>
-          <w:lang w:val="bg-BG"/>
-        </w:rPr>
-        <w:t xml:space="preserve">ъздайте </w:t>
-      </w:r>
-      <w:r>
-        <w:rPr>
-          <w:lang w:val="bg-BG"/>
-        </w:rPr>
-        <w:t xml:space="preserve">база данни </w:t>
-      </w:r>
-      <w:r>
-        <w:rPr>
-          <w:rFonts w:ascii="Consolas" w:hAnsi="Consolas"/>
-          <w:b/>
-          <w:noProof/>
-        </w:rPr>
-        <w:t>HealthcareSystem</w:t>
-      </w:r>
-      <w:r>
-        <w:rPr>
-          <w:b/>
-          <w:noProof/>
-        </w:rPr>
-        <w:t xml:space="preserve"> </w:t>
-      </w:r>
-      <w:r>
-        <w:rPr>
-          <w:lang w:val="bg-BG"/>
-        </w:rPr>
-        <w:t>със следните обекти</w:t>
-      </w:r>
-      <w:r>
-        <w:t>:</w:t>
-      </w:r>
-    </w:p>
-    <w:p>
-      <w:pPr>
-        <w:pStyle w:val="ListParagraph"/>
-        <w:numPr>
-          <w:ilvl w:val="0"/>
-          <w:numId w:val="45"/>
-        </w:numPr>
-        <w:spacing w:before="0" w:after="200"/>
-        <w:rPr>
-          <w:noProof/>
-          <w:lang w:val="bg-BG"/>
-        </w:rPr>
-      </w:pPr>
-      <w:r>
-        <w:rPr>
-          <w:rFonts w:ascii="Consolas" w:hAnsi="Consolas"/>
-          <w:b/>
-          <w:noProof/>
-        </w:rPr>
-        <w:t>Patients</w:t>
-      </w:r>
-      <w:r>
-        <w:rPr>
-          <w:b/>
-          <w:noProof/>
-        </w:rPr>
-        <w:t xml:space="preserve"> </w:t>
-      </w:r>
-      <w:r>
-        <w:rPr>
-          <w:noProof/>
-        </w:rPr>
-        <w:t>(Id, FirstName, LastName, Gender, BirthDate, PhoneNumber, Address)</w:t>
-      </w:r>
-    </w:p>
-    <w:p>
-      <w:pPr>
-        <w:pStyle w:val="ListParagraph"/>
-        <w:numPr>
-          <w:ilvl w:val="0"/>
-          <w:numId w:val="45"/>
-        </w:numPr>
-        <w:spacing w:before="0" w:after="200"/>
-        <w:rPr>
-          <w:noProof/>
-          <w:lang w:val="bg-BG"/>
-        </w:rPr>
-      </w:pPr>
-      <w:r>
-        <w:rPr>
-          <w:rFonts w:ascii="Consolas" w:hAnsi="Consolas"/>
-          <w:b/>
-          <w:noProof/>
-        </w:rPr>
-        <w:t>Doctors</w:t>
-      </w:r>
-      <w:r>
-        <w:rPr>
-          <w:b/>
-          <w:noProof/>
-        </w:rPr>
-        <w:t xml:space="preserve">  </w:t>
-      </w:r>
-      <w:r>
-        <w:rPr>
-          <w:noProof/>
-        </w:rPr>
-        <w:t>(Id, FirstName, LastName,  SpecialtyId, PhoneNumber, Email)</w:t>
-      </w:r>
-    </w:p>
-    <w:p>
-      <w:pPr>
-        <w:pStyle w:val="ListParagraph"/>
-        <w:numPr>
-          <w:ilvl w:val="0"/>
-          <w:numId w:val="45"/>
-        </w:numPr>
-        <w:spacing w:before="0" w:after="200"/>
-        <w:rPr>
-          <w:noProof/>
-          <w:lang w:val="bg-BG"/>
-        </w:rPr>
-      </w:pPr>
-      <w:r>
-        <w:rPr>
-          <w:rFonts w:ascii="Consolas" w:hAnsi="Consolas"/>
-          <w:b/>
-          <w:noProof/>
-        </w:rPr>
-        <w:t>Specialties</w:t>
-      </w:r>
-      <w:r>
-        <w:rPr>
-          <w:b/>
-          <w:noProof/>
-        </w:rPr>
-        <w:t xml:space="preserve"> </w:t>
-      </w:r>
-      <w:r>
-        <w:rPr>
-          <w:noProof/>
-        </w:rPr>
-        <w:t>(Id, Name, Description)</w:t>
-      </w:r>
-    </w:p>
-    <w:p>
-      <w:pPr>
-        <w:pStyle w:val="ListParagraph"/>
-        <w:numPr>
-          <w:ilvl w:val="0"/>
-          <w:numId w:val="45"/>
-        </w:numPr>
-        <w:spacing w:before="0" w:after="200"/>
-        <w:rPr>
-          <w:noProof/>
-          <w:lang w:val="bg-BG"/>
-        </w:rPr>
-      </w:pPr>
-      <w:r>
-        <w:rPr>
-          <w:rFonts w:ascii="Consolas" w:hAnsi="Consolas"/>
-          <w:b/>
-          <w:noProof/>
-        </w:rPr>
-        <w:t>Appointments</w:t>
-      </w:r>
-      <w:r>
-        <w:rPr>
-          <w:b/>
-          <w:noProof/>
-        </w:rPr>
-        <w:t xml:space="preserve"> </w:t>
-      </w:r>
-      <w:r>
-        <w:rPr>
-          <w:noProof/>
-        </w:rPr>
-        <w:t>(Id, PatientId, DoctorId, Date, StartTime, EndTime)</w:t>
-      </w:r>
-    </w:p>
-    <w:p>
-      <w:pPr>
-        <w:pStyle w:val="ListParagraph"/>
-        <w:numPr>
-          <w:ilvl w:val="0"/>
-          <w:numId w:val="45"/>
-        </w:numPr>
-        <w:spacing w:before="0" w:after="200"/>
-        <w:rPr>
-          <w:noProof/>
-          <w:lang w:val="bg-BG"/>
-        </w:rPr>
-      </w:pPr>
-      <w:r>
-        <w:rPr>
-          <w:rFonts w:ascii="Consolas" w:hAnsi="Consolas"/>
-          <w:b/>
-          <w:noProof/>
-        </w:rPr>
-        <w:t>MedicalRecords</w:t>
-      </w:r>
-      <w:r>
-        <w:rPr>
-          <w:noProof/>
-        </w:rPr>
-        <w:t xml:space="preserve"> (Id, PatientId, DoctorId, Date, Diagnosis, Prescription, Notes)</w:t>
-      </w:r>
-    </w:p>
-    <w:p>
-      <w:pPr>
-        <w:pStyle w:val="ListParagraph"/>
-        <w:numPr>
-          <w:ilvl w:val="0"/>
-          <w:numId w:val="45"/>
-        </w:numPr>
-        <w:spacing w:before="0" w:after="200"/>
-        <w:rPr>
-          <w:noProof/>
-          <w:lang w:val="bg-BG"/>
-        </w:rPr>
-      </w:pPr>
-      <w:r>
-        <w:rPr>
-          <w:rFonts w:ascii="Consolas" w:hAnsi="Consolas"/>
-          <w:b/>
-          <w:noProof/>
-        </w:rPr>
-        <w:t>Payments</w:t>
-      </w:r>
-      <w:r>
-        <w:rPr>
-          <w:b/>
-          <w:noProof/>
-        </w:rPr>
-        <w:t xml:space="preserve"> </w:t>
-      </w:r>
-      <w:r>
-        <w:rPr>
-          <w:noProof/>
-        </w:rPr>
-        <w:t>(Id, PatientId, Amount, Date, PaymentMethod)</w:t>
-      </w:r>
-    </w:p>
-    <w:p>
-      <w:pPr>
-        <w:pStyle w:val="Heading2"/>
-        <w:rPr>
-          <w:noProof/>
-        </w:rPr>
-      </w:pPr>
-      <w:r>
-        <w:rPr>
-          <w:noProof/>
-        </w:rPr>
-        <w:t xml:space="preserve">Създайте </w:t>
-      </w:r>
-      <w:r>
-        <w:rPr>
-          <w:noProof/>
-          <w:lang w:val="en-US"/>
-        </w:rPr>
-        <w:t xml:space="preserve">E/R </w:t>
-      </w:r>
-      <w:r>
-        <w:rPr>
-          <w:noProof/>
-        </w:rPr>
-        <w:t xml:space="preserve">диаграма на </w:t>
-      </w:r>
-      <w:r>
-        <w:rPr>
-          <w:noProof/>
-          <w:lang w:val="en-US"/>
-        </w:rPr>
-        <w:t xml:space="preserve">HealthcareSystem </w:t>
-      </w:r>
-      <w:r>
-        <w:rPr>
-          <w:noProof/>
-        </w:rPr>
-        <w:t>БД</w:t>
-      </w:r>
-    </w:p>
-    <w:p>
-      <w:pPr>
-        <w:rPr>
-          <w:lang w:val="bg-BG"/>
-        </w:rPr>
-      </w:pPr>
-      <w:r>
-        <w:rPr>
-          <w:lang w:val="bg-BG"/>
-        </w:rPr>
-        <w:t xml:space="preserve">Създайте диаграма на базата данни </w:t>
-      </w:r>
-      <w:proofErr w:type="spellStart"/>
-      <w:r>
-        <w:rPr>
-          <w:rFonts w:ascii="Consolas" w:hAnsi="Consolas" w:cstheme="minorHAnsi"/>
-          <w:b/>
-          <w:bCs/>
-        </w:rPr>
-        <w:t>Healt</w:t>
-      </w:r>
-      <w:r>
-        <w:rPr>
-          <w:rFonts w:ascii="Consolas" w:hAnsi="Consolas" w:cstheme="minorHAnsi"/>
-          <w:b/>
-          <w:bCs/>
-        </w:rPr>
-        <w:t>h</w:t>
-      </w:r>
-      <w:r>
-        <w:rPr>
-          <w:rFonts w:ascii="Consolas" w:hAnsi="Consolas" w:cstheme="minorHAnsi"/>
-          <w:b/>
-          <w:bCs/>
-        </w:rPr>
-        <w:t>careSystem</w:t>
-      </w:r>
-      <w:proofErr w:type="spellEnd"/>
-      <w:r>
-        <w:t xml:space="preserve">. </w:t>
-      </w:r>
-      <w:r>
-        <w:rPr>
-          <w:lang w:val="bg-BG"/>
-        </w:rPr>
-        <w:t xml:space="preserve">Включете </w:t>
-      </w:r>
-      <w:r>
-        <w:rPr>
-          <w:b/>
-          <w:bCs/>
-          <w:lang w:val="bg-BG"/>
-        </w:rPr>
-        <w:t>всички</w:t>
-      </w:r>
-      <w:r>
-        <w:rPr>
-          <w:lang w:val="bg-BG"/>
-        </w:rPr>
-        <w:t xml:space="preserve"> таблици.</w:t>
-      </w:r>
-    </w:p>
-    <w:p>
-      <w:pPr>
-        <w:pStyle w:val="Heading3"/>
-        <w:rPr>
-          <w:lang w:val="bg-BG"/>
-        </w:rPr>
-      </w:pPr>
-      <w:r>
-        <w:rPr>
-          <w:lang w:val="bg-BG"/>
-        </w:rPr>
-        <w:t>Насоки</w:t>
-      </w:r>
-    </w:p>
-    <w:p>
-      <w:pPr>
-        <w:rPr>
-          <w:lang w:val="bg-BG"/>
-        </w:rPr>
-      </w:pPr>
-      <w:r>
-        <w:rPr>
-          <w:lang w:val="bg-BG"/>
-        </w:rPr>
-        <w:t xml:space="preserve">В </w:t>
-      </w:r>
-      <w:r>
-        <w:rPr>
-          <w:rFonts w:ascii="Consolas" w:hAnsi="Consolas"/>
-        </w:rPr>
-        <w:t>[</w:t>
-      </w:r>
-      <w:r>
-        <w:rPr>
-          <w:rFonts w:ascii="Consolas" w:hAnsi="Consolas"/>
-          <w:b/>
-          <w:bCs/>
-        </w:rPr>
-        <w:t>Object Explorer</w:t>
-      </w:r>
-      <w:r>
-        <w:rPr>
-          <w:rFonts w:ascii="Consolas" w:hAnsi="Consolas"/>
-        </w:rPr>
-        <w:t>]</w:t>
-      </w:r>
-      <w:r>
-        <w:rPr>
-          <w:lang w:val="bg-BG"/>
-        </w:rPr>
-        <w:t xml:space="preserve">, който се намира в </w:t>
-      </w:r>
-      <w:r>
-        <w:rPr>
-          <w:b/>
-          <w:bCs/>
-          <w:lang w:val="bg-BG"/>
-        </w:rPr>
-        <w:t>лявата</w:t>
-      </w:r>
-      <w:r>
-        <w:rPr>
-          <w:lang w:val="bg-BG"/>
-        </w:rPr>
-        <w:t xml:space="preserve"> страна на екрана, натиснете върху</w:t>
-      </w:r>
-      <w:r>
-        <w:t xml:space="preserve"> </w:t>
-      </w:r>
-      <w:r>
-        <w:rPr>
-          <w:rFonts w:ascii="Consolas" w:hAnsi="Consolas"/>
-        </w:rPr>
-        <w:t>"</w:t>
-      </w:r>
-      <w:r>
-        <w:rPr>
-          <w:rFonts w:ascii="Consolas" w:hAnsi="Consolas"/>
-        </w:rPr>
-        <w:t>[</w:t>
-      </w:r>
-      <w:r>
-        <w:rPr>
-          <w:rFonts w:ascii="Consolas" w:hAnsi="Consolas"/>
-          <w:b/>
-          <w:bCs/>
-        </w:rPr>
-        <w:t>+</w:t>
-      </w:r>
-      <w:r>
-        <w:rPr>
-          <w:rFonts w:ascii="Consolas" w:hAnsi="Consolas"/>
-        </w:rPr>
-        <w:t>]</w:t>
-      </w:r>
-      <w:r>
-        <w:rPr>
-          <w:rFonts w:ascii="Consolas" w:hAnsi="Consolas"/>
-        </w:rPr>
-        <w:t>"</w:t>
-      </w:r>
-      <w:r>
-        <w:rPr>
-          <w:lang w:val="bg-BG"/>
-        </w:rPr>
-        <w:t xml:space="preserve"> до </w:t>
-      </w:r>
-      <w:r>
-        <w:rPr>
-          <w:rFonts w:ascii="Consolas" w:hAnsi="Consolas"/>
-          <w:b/>
-          <w:bCs/>
-        </w:rPr>
-        <w:t>Databases</w:t>
-      </w:r>
-      <w:r>
-        <w:rPr>
-          <w:lang w:val="bg-BG"/>
-        </w:rPr>
-        <w:t>.</w:t>
-      </w:r>
-    </w:p>
-    <w:p>
-      <w:pPr>
         <w:jc w:val="center"/>
       </w:pPr>
       <w:r>
         <w:rPr>
           <w:noProof/>
         </w:rPr>
-        <w:lastRenderedPageBreak/>
         <w:drawing>
           <wp:inline distT="0" distB="0" distL="0" distR="0" wp14:anchorId="754CE7DF" wp14:editId="34E8BD30">
             <wp:extent cx="1581371" cy="1276528"/>
@@ -5343,6 +3709,9 @@
         <w:t>, на която искате да създадете</w:t>
       </w:r>
       <w:r>
+        <w:rPr>
+          <w:lang w:val="ru-RU"/>
+        </w:rPr>
         <w:t xml:space="preserve"> </w:t>
       </w:r>
       <w:r>
@@ -5360,6 +3729,9 @@
         <w:t>. В нашия случай това е</w:t>
       </w:r>
       <w:r>
+        <w:rPr>
+          <w:lang w:val="ru-RU"/>
+        </w:rPr>
         <w:t xml:space="preserve"> </w:t>
       </w:r>
       <w:proofErr w:type="spellStart"/>
@@ -5389,6 +3761,9 @@
       </w:r>
       <w:proofErr w:type="spellEnd"/>
       <w:r>
+        <w:rPr>
+          <w:lang w:val="ru-RU"/>
+        </w:rPr>
         <w:t xml:space="preserve">. </w:t>
       </w:r>
       <w:r>
@@ -5400,34 +3775,25 @@
       <w:r>
         <w:rPr>
           <w:rFonts w:ascii="Consolas" w:hAnsi="Consolas"/>
-        </w:rPr>
-        <w:t>"</w:t>
+          <w:lang w:val="ru-RU"/>
+        </w:rPr>
+        <w:t>"[</w:t>
       </w:r>
       <w:r>
         <w:rPr>
           <w:rFonts w:ascii="Consolas" w:hAnsi="Consolas"/>
-        </w:rPr>
-        <w:t>[</w:t>
+          <w:b/>
+          <w:bCs/>
+          <w:lang w:val="ru-RU"/>
+        </w:rPr>
+        <w:t>+</w:t>
       </w:r>
       <w:r>
         <w:rPr>
           <w:rFonts w:ascii="Consolas" w:hAnsi="Consolas"/>
-          <w:b/>
-          <w:bCs/>
-        </w:rPr>
-        <w:t>+</w:t>
-      </w:r>
-      <w:r>
-        <w:rPr>
-          <w:rFonts w:ascii="Consolas" w:hAnsi="Consolas"/>
-        </w:rPr>
-        <w:t>]</w:t>
-      </w:r>
-      <w:r>
-        <w:rPr>
-          <w:rFonts w:ascii="Consolas" w:hAnsi="Consolas"/>
-        </w:rPr>
-        <w:t>"</w:t>
+          <w:lang w:val="ru-RU"/>
+        </w:rPr>
+        <w:t>]"</w:t>
       </w:r>
       <w:r>
         <w:rPr>
@@ -5549,10 +3915,16 @@
       </w:r>
     </w:p>
     <w:p>
-      <w:r>
-        <w:rPr>
-          <w:lang w:val="bg-BG"/>
-        </w:rPr>
+      <w:pPr>
+        <w:rPr>
+          <w:lang w:val="bg-BG"/>
+        </w:rPr>
+      </w:pPr>
+      <w:r>
+        <w:rPr>
+          <w:lang w:val="bg-BG"/>
+        </w:rPr>
+        <w:lastRenderedPageBreak/>
         <w:t xml:space="preserve">Визуализират се </w:t>
       </w:r>
       <w:r>
@@ -5598,6 +3970,9 @@
         <w:t xml:space="preserve"> върху </w:t>
       </w:r>
       <w:r>
+        <w:rPr>
+          <w:lang w:val="bg-BG"/>
+        </w:rPr>
         <w:t>"</w:t>
       </w:r>
       <w:r>
@@ -5606,16 +3981,33 @@
           <w:b/>
           <w:bCs/>
         </w:rPr>
-        <w:t>Database Diagrams</w:t>
-      </w:r>
-      <w:r>
-        <w:t>"</w:t>
-      </w:r>
-      <w:r>
+        <w:t>Database</w:t>
+      </w:r>
+      <w:r>
+        <w:rPr>
+          <w:rFonts w:ascii="Consolas" w:hAnsi="Consolas"/>
+          <w:b/>
+          <w:bCs/>
+          <w:lang w:val="bg-BG"/>
+        </w:rPr>
         <w:t xml:space="preserve"> </w:t>
       </w:r>
       <w:r>
         <w:rPr>
+          <w:rFonts w:ascii="Consolas" w:hAnsi="Consolas"/>
+          <w:b/>
+          <w:bCs/>
+        </w:rPr>
+        <w:t>Diagrams</w:t>
+      </w:r>
+      <w:r>
+        <w:rPr>
+          <w:lang w:val="bg-BG"/>
+        </w:rPr>
+        <w:t xml:space="preserve">" </w:t>
+      </w:r>
+      <w:r>
+        <w:rPr>
           <w:lang w:val="bg-BG"/>
         </w:rPr>
         <w:t xml:space="preserve">и изберете </w:t>
@@ -5623,6 +4015,7 @@
       <w:r>
         <w:rPr>
           <w:rFonts w:ascii="Consolas" w:hAnsi="Consolas"/>
+          <w:lang w:val="bg-BG"/>
         </w:rPr>
         <w:t>[</w:t>
       </w:r>
@@ -5632,11 +4025,46 @@
           <w:b/>
           <w:bCs/>
         </w:rPr>
-        <w:t>New Database Diagram</w:t>
+        <w:t>New</w:t>
       </w:r>
       <w:r>
         <w:rPr>
           <w:rFonts w:ascii="Consolas" w:hAnsi="Consolas"/>
+          <w:b/>
+          <w:bCs/>
+          <w:lang w:val="bg-BG"/>
+        </w:rPr>
+        <w:t xml:space="preserve"> </w:t>
+      </w:r>
+      <w:r>
+        <w:rPr>
+          <w:rFonts w:ascii="Consolas" w:hAnsi="Consolas"/>
+          <w:b/>
+          <w:bCs/>
+        </w:rPr>
+        <w:t>Database</w:t>
+      </w:r>
+      <w:r>
+        <w:rPr>
+          <w:rFonts w:ascii="Consolas" w:hAnsi="Consolas"/>
+          <w:b/>
+          <w:bCs/>
+          <w:lang w:val="bg-BG"/>
+        </w:rPr>
+        <w:t xml:space="preserve"> </w:t>
+      </w:r>
+      <w:r>
+        <w:rPr>
+          <w:rFonts w:ascii="Consolas" w:hAnsi="Consolas"/>
+          <w:b/>
+          <w:bCs/>
+        </w:rPr>
+        <w:t>Diagram</w:t>
+      </w:r>
+      <w:r>
+        <w:rPr>
+          <w:rFonts w:ascii="Consolas" w:hAnsi="Consolas"/>
+          <w:lang w:val="bg-BG"/>
         </w:rPr>
         <w:t>]</w:t>
       </w:r>
@@ -5717,11 +4145,15 @@
         <w:t>Натиснете</w:t>
       </w:r>
       <w:r>
+        <w:rPr>
+          <w:lang w:val="ru-RU"/>
+        </w:rPr>
         <w:t xml:space="preserve"> </w:t>
       </w:r>
       <w:r>
         <w:rPr>
           <w:rFonts w:ascii="Consolas" w:hAnsi="Consolas"/>
+          <w:lang w:val="ru-RU"/>
         </w:rPr>
         <w:t>[</w:t>
       </w:r>
@@ -5736,6 +4168,7 @@
       <w:r>
         <w:rPr>
           <w:rFonts w:ascii="Consolas" w:hAnsi="Consolas"/>
+          <w:lang w:val="ru-RU"/>
         </w:rPr>
         <w:t>]</w:t>
       </w:r>
@@ -5849,7 +4282,6 @@
           <w:noProof/>
           <w:lang w:val="bg-BG"/>
         </w:rPr>
-        <w:lastRenderedPageBreak/>
         <w:drawing>
           <wp:inline distT="0" distB="0" distL="0" distR="0" wp14:anchorId="5D175456" wp14:editId="3B951DB5">
             <wp:extent cx="3551085" cy="2803893"/>
@@ -5898,6 +4330,7 @@
       <w:pPr>
         <w:rPr>
           <w:rFonts w:cstheme="minorHAnsi"/>
+          <w:lang w:val="ru-RU"/>
         </w:rPr>
       </w:pPr>
       <w:r>
@@ -5926,6 +4359,7 @@
       <w:r>
         <w:rPr>
           <w:rFonts w:ascii="Consolas" w:hAnsi="Consolas" w:cstheme="minorHAnsi"/>
+          <w:lang w:val="ru-RU"/>
         </w:rPr>
         <w:t>[</w:t>
       </w:r>
@@ -5940,12 +4374,14 @@
       <w:r>
         <w:rPr>
           <w:rFonts w:ascii="Consolas" w:hAnsi="Consolas" w:cstheme="minorHAnsi"/>
+          <w:lang w:val="ru-RU"/>
         </w:rPr>
         <w:t>]</w:t>
       </w:r>
       <w:r>
         <w:rPr>
           <w:rFonts w:cstheme="minorHAnsi"/>
+          <w:lang w:val="ru-RU"/>
         </w:rPr>
         <w:t>.</w:t>
       </w:r>
@@ -5964,6 +4400,7 @@
           <w:noProof/>
           <w:lang w:val="bg-BG"/>
         </w:rPr>
+        <w:lastRenderedPageBreak/>
         <w:drawing>
           <wp:inline distT="0" distB="0" distL="0" distR="0" wp14:anchorId="2EE89198" wp14:editId="06F73DDB">
             <wp:extent cx="4372585" cy="3429479"/>
@@ -6126,7 +4563,6 @@
           <w:noProof/>
           <w:lang w:val="bg-BG"/>
         </w:rPr>
-        <w:lastRenderedPageBreak/>
         <w:drawing>
           <wp:inline distT="0" distB="0" distL="0" distR="0" wp14:anchorId="2988A80B" wp14:editId="54C18B0C">
             <wp:extent cx="5840227" cy="5053882"/>
@@ -6314,6 +4750,7 @@
                               <w:color w:val="595959" w:themeColor="text1" w:themeTint="A6"/>
                               <w:sz w:val="17"/>
                               <w:szCs w:val="17"/>
+                              <w:lang w:val="ru-RU"/>
                             </w:rPr>
                             <w:t xml:space="preserve">, </w:t>
                           </w:r>
@@ -6384,7 +4821,16 @@
                               <w:sz w:val="17"/>
                               <w:szCs w:val="17"/>
                             </w:rPr>
-                            <w:t>NC-</w:t>
+                            <w:t>NC</w:t>
+                          </w:r>
+                          <w:r>
+                            <w:rPr>
+                              <w:color w:val="595959" w:themeColor="text1" w:themeTint="A6"/>
+                              <w:sz w:val="17"/>
+                              <w:szCs w:val="17"/>
+                              <w:lang w:val="ru-RU"/>
+                            </w:rPr>
+                            <w:t>-</w:t>
                           </w:r>
                           <w:r>
                             <w:rPr>
@@ -6611,6 +5057,7 @@
                         <w:color w:val="595959" w:themeColor="text1" w:themeTint="A6"/>
                         <w:sz w:val="17"/>
                         <w:szCs w:val="17"/>
+                        <w:lang w:val="ru-RU"/>
                       </w:rPr>
                       <w:t xml:space="preserve">, </w:t>
                     </w:r>
@@ -6681,7 +5128,16 @@
                         <w:sz w:val="17"/>
                         <w:szCs w:val="17"/>
                       </w:rPr>
-                      <w:t>NC-</w:t>
+                      <w:t>NC</w:t>
+                    </w:r>
+                    <w:r>
+                      <w:rPr>
+                        <w:color w:val="595959" w:themeColor="text1" w:themeTint="A6"/>
+                        <w:sz w:val="17"/>
+                        <w:szCs w:val="17"/>
+                        <w:lang w:val="ru-RU"/>
+                      </w:rPr>
+                      <w:t>-</w:t>
                     </w:r>
                     <w:r>
                       <w:rPr>

</xml_diff>